<commit_message>
commit cache(FIFO & LRU)
</commit_message>
<xml_diff>
--- a/5_DetailDocuments/Lab3-王轩-cache编写指导.docx
+++ b/5_DetailDocuments/Lab3-王轩-cache编写指导.docx
@@ -1,10 +1,10 @@
 
 <file path=word/document.xml><?xml version="1.0" encoding="utf-8"?>
-<w:document xmlns:wpc="http://schemas.microsoft.com/office/word/2010/wordprocessingCanvas" xmlns:cx="http://schemas.microsoft.com/office/drawing/2014/chartex" xmlns:cx1="http://schemas.microsoft.com/office/drawing/2015/9/8/chartex" xmlns:cx2="http://schemas.microsoft.com/office/drawing/2015/10/21/chartex" xmlns:cx3="http://schemas.microsoft.com/office/drawing/2016/5/9/chartex" xmlns:cx4="http://schemas.microsoft.com/office/drawing/2016/5/10/chartex" xmlns:cx5="http://schemas.microsoft.com/office/drawing/2016/5/11/chartex" xmlns:cx6="http://schemas.microsoft.com/office/drawing/2016/5/12/chartex" xmlns:cx7="http://schemas.microsoft.com/office/drawing/2016/5/13/chartex" xmlns:cx8="http://schemas.microsoft.com/office/drawing/2016/5/14/chartex" xmlns:mc="http://schemas.openxmlformats.org/markup-compatibility/2006" xmlns:aink="http://schemas.microsoft.com/office/drawing/2016/ink" xmlns:am3d="http://schemas.microsoft.com/office/drawing/2017/model3d" xmlns:o="urn:schemas-microsoft-com:office:office" xmlns:r="http://schemas.openxmlformats.org/officeDocument/2006/relationships" xmlns:m="http://schemas.openxmlformats.org/officeDocument/2006/math" xmlns:v="urn:schemas-microsoft-com:vml" xmlns:wp14="http://schemas.microsoft.com/office/word/2010/wordprocessingDrawing" xmlns:wp="http://schemas.openxmlformats.org/drawingml/2006/wordprocessingDrawing" xmlns:w10="urn:schemas-microsoft-com:office:word" xmlns:w="http://schemas.openxmlformats.org/wordprocessingml/2006/main" xmlns:w14="http://schemas.microsoft.com/office/word/2010/wordml" xmlns:w15="http://schemas.microsoft.com/office/word/2012/wordml" xmlns:w16cid="http://schemas.microsoft.com/office/word/2016/wordml/cid" xmlns:w16se="http://schemas.microsoft.com/office/word/2015/wordml/symex" xmlns:wpg="http://schemas.microsoft.com/office/word/2010/wordprocessingGroup" xmlns:wpi="http://schemas.microsoft.com/office/word/2010/wordprocessingInk" xmlns:wne="http://schemas.microsoft.com/office/word/2006/wordml" xmlns:wps="http://schemas.microsoft.com/office/word/2010/wordprocessingShape" mc:Ignorable="w14 w15 w16se w16cid wp14">
+<w:document xmlns:ve="http://schemas.openxmlformats.org/markup-compatibility/2006" xmlns:o="urn:schemas-microsoft-com:office:office" xmlns:r="http://schemas.openxmlformats.org/officeDocument/2006/relationships" xmlns:m="http://schemas.openxmlformats.org/officeDocument/2006/math" xmlns:v="urn:schemas-microsoft-com:vml" xmlns:wp="http://schemas.openxmlformats.org/drawingml/2006/wordprocessingDrawing" xmlns:w10="urn:schemas-microsoft-com:office:word" xmlns:w="http://schemas.openxmlformats.org/wordprocessingml/2006/main" xmlns:wne="http://schemas.microsoft.com/office/word/2006/wordml">
   <w:body>
     <w:p>
       <w:pPr>
-        <w:pStyle w:val="Heading1"/>
+        <w:pStyle w:val="1"/>
         <w:jc w:val="center"/>
       </w:pPr>
       <w:r>
@@ -33,7 +33,7 @@
     </w:p>
     <w:p>
       <w:pPr>
-        <w:pStyle w:val="Heading4"/>
+        <w:pStyle w:val="4"/>
       </w:pPr>
       <w:r>
         <w:t>C</w:t>
@@ -104,21 +104,7 @@
         <w:rPr>
           <w:rFonts w:hint="eastAsia"/>
         </w:rPr>
-        <w:t>（</w:t>
-      </w:r>
-      <w:proofErr w:type="spellStart"/>
-      <w:r>
-        <w:rPr>
-          <w:rFonts w:hint="eastAsia"/>
-        </w:rPr>
-        <w:t>line</w:t>
-      </w:r>
-      <w:proofErr w:type="spellEnd"/>
-      <w:r>
-        <w:rPr>
-          <w:rFonts w:hint="eastAsia"/>
-        </w:rPr>
-        <w:t>即块）</w:t>
+        <w:t>（line即块）</w:t>
       </w:r>
       <w:r>
         <w:rPr>
@@ -174,7 +160,7 @@
           <w:sz w:val="24"/>
         </w:rPr>
         <w:drawing>
-          <wp:inline distT="0" distB="0" distL="0" distR="0" wp14:anchorId="7CC5EE1C" wp14:editId="504C986A">
+          <wp:inline distT="0" distB="0" distL="0" distR="0">
             <wp:extent cx="3563584" cy="2098040"/>
             <wp:effectExtent l="19050" t="0" r="0" b="0"/>
             <wp:docPr id="7" name="图片 7"/>
@@ -309,35 +295,7 @@
         <w:rPr>
           <w:rFonts w:hint="eastAsia"/>
         </w:rPr>
-        <w:t>在今后我们发布的</w:t>
-      </w:r>
-      <w:proofErr w:type="spellStart"/>
-      <w:r>
-        <w:rPr>
-          <w:rFonts w:hint="eastAsia"/>
-        </w:rPr>
-        <w:t>CPU+cache</w:t>
-      </w:r>
-      <w:proofErr w:type="spellEnd"/>
-      <w:r>
-        <w:rPr>
-          <w:rFonts w:hint="eastAsia"/>
-        </w:rPr>
-        <w:t>的完整代码中，加入cache miss时对</w:t>
-      </w:r>
-      <w:proofErr w:type="spellStart"/>
-      <w:r>
-        <w:rPr>
-          <w:rFonts w:hint="eastAsia"/>
-        </w:rPr>
-        <w:t>cpu</w:t>
-      </w:r>
-      <w:proofErr w:type="spellEnd"/>
-      <w:r>
-        <w:rPr>
-          <w:rFonts w:hint="eastAsia"/>
-        </w:rPr>
-        <w:t>流水线的stall控制，以及对cache miss率的统计。</w:t>
+        <w:t>在今后我们发布的CPU+cache的完整代码中，加入cache miss时对cpu流水线的stall控制，以及对cache miss率的统计。</w:t>
       </w:r>
     </w:p>
     <w:p>
@@ -367,7 +325,7 @@
     </w:p>
     <w:p>
       <w:pPr>
-        <w:pStyle w:val="Heading4"/>
+        <w:pStyle w:val="4"/>
       </w:pPr>
       <w:r>
         <w:lastRenderedPageBreak/>
@@ -420,9 +378,9 @@
     </w:p>
     <w:tbl>
       <w:tblPr>
-        <w:tblStyle w:val="TableGrid"/>
+        <w:tblStyle w:val="a7"/>
         <w:tblW w:w="0" w:type="auto"/>
-        <w:tblLook w:val="04A0" w:firstRow="1" w:lastRow="0" w:firstColumn="1" w:lastColumn="0" w:noHBand="0" w:noVBand="1"/>
+        <w:tblLook w:val="04A0"/>
       </w:tblPr>
       <w:tblGrid>
         <w:gridCol w:w="8522"/>
@@ -446,18 +404,8 @@
                 <w:sz w:val="18"/>
                 <w:szCs w:val="18"/>
               </w:rPr>
-              <w:t xml:space="preserve">module cache </w:t>
-            </w:r>
-            <w:proofErr w:type="gramStart"/>
-            <w:r>
-              <w:rPr>
-                <w:rFonts w:ascii="Consolas" w:hAnsi="Consolas"/>
-                <w:sz w:val="18"/>
-                <w:szCs w:val="18"/>
-              </w:rPr>
-              <w:t>#(</w:t>
-            </w:r>
-            <w:proofErr w:type="gramEnd"/>
+              <w:t>module cache #(</w:t>
+            </w:r>
           </w:p>
           <w:p>
             <w:pPr>
@@ -807,53 +755,7 @@
                 <w:sz w:val="18"/>
                 <w:szCs w:val="18"/>
               </w:rPr>
-              <w:t xml:space="preserve"> </w:t>
-            </w:r>
-            <w:proofErr w:type="gramStart"/>
-            <w:r>
-              <w:rPr>
-                <w:rFonts w:ascii="Consolas" w:hAnsi="Consolas"/>
-                <w:sz w:val="18"/>
-                <w:szCs w:val="18"/>
-              </w:rPr>
-              <w:t xml:space="preserve">input  </w:t>
-            </w:r>
-            <w:proofErr w:type="spellStart"/>
-            <w:r>
-              <w:rPr>
-                <w:rFonts w:ascii="Consolas" w:hAnsi="Consolas"/>
-                <w:sz w:val="18"/>
-                <w:szCs w:val="18"/>
-              </w:rPr>
-              <w:t>clk</w:t>
-            </w:r>
-            <w:proofErr w:type="spellEnd"/>
-            <w:proofErr w:type="gramEnd"/>
-            <w:r>
-              <w:rPr>
-                <w:rFonts w:ascii="Consolas" w:hAnsi="Consolas"/>
-                <w:sz w:val="18"/>
-                <w:szCs w:val="18"/>
-              </w:rPr>
-              <w:t xml:space="preserve">, </w:t>
-            </w:r>
-            <w:proofErr w:type="spellStart"/>
-            <w:r>
-              <w:rPr>
-                <w:rFonts w:ascii="Consolas" w:hAnsi="Consolas"/>
-                <w:sz w:val="18"/>
-                <w:szCs w:val="18"/>
-              </w:rPr>
-              <w:t>rst</w:t>
-            </w:r>
-            <w:proofErr w:type="spellEnd"/>
-            <w:r>
-              <w:rPr>
-                <w:rFonts w:ascii="Consolas" w:hAnsi="Consolas"/>
-                <w:sz w:val="18"/>
-                <w:szCs w:val="18"/>
-              </w:rPr>
-              <w:t>,</w:t>
+              <w:t xml:space="preserve"> input  clk, rst,</w:t>
             </w:r>
           </w:p>
           <w:p>
@@ -959,25 +861,7 @@
                 <w:sz w:val="18"/>
                 <w:szCs w:val="18"/>
               </w:rPr>
-              <w:t xml:space="preserve"> input  [31:0] </w:t>
-            </w:r>
-            <w:proofErr w:type="spellStart"/>
-            <w:r>
-              <w:rPr>
-                <w:rFonts w:ascii="Consolas" w:hAnsi="Consolas"/>
-                <w:sz w:val="18"/>
-                <w:szCs w:val="18"/>
-              </w:rPr>
-              <w:t>addr</w:t>
-            </w:r>
-            <w:proofErr w:type="spellEnd"/>
-            <w:r>
-              <w:rPr>
-                <w:rFonts w:ascii="Consolas" w:hAnsi="Consolas"/>
-                <w:sz w:val="18"/>
-                <w:szCs w:val="18"/>
-              </w:rPr>
-              <w:t>,</w:t>
+              <w:t xml:space="preserve"> input  [31:0] addr,</w:t>
             </w:r>
             <w:r>
               <w:rPr>
@@ -1034,25 +918,7 @@
                 <w:sz w:val="18"/>
                 <w:szCs w:val="18"/>
               </w:rPr>
-              <w:t xml:space="preserve"> input  </w:t>
-            </w:r>
-            <w:proofErr w:type="spellStart"/>
-            <w:r>
-              <w:rPr>
-                <w:rFonts w:ascii="Consolas" w:hAnsi="Consolas"/>
-                <w:sz w:val="18"/>
-                <w:szCs w:val="18"/>
-              </w:rPr>
-              <w:t>rd_req</w:t>
-            </w:r>
-            <w:proofErr w:type="spellEnd"/>
-            <w:r>
-              <w:rPr>
-                <w:rFonts w:ascii="Consolas" w:hAnsi="Consolas"/>
-                <w:sz w:val="18"/>
-                <w:szCs w:val="18"/>
-              </w:rPr>
-              <w:t>,</w:t>
+              <w:t xml:space="preserve"> input  rd_req,</w:t>
             </w:r>
             <w:r>
               <w:rPr>
@@ -1093,43 +959,7 @@
                 <w:sz w:val="18"/>
                 <w:szCs w:val="18"/>
               </w:rPr>
-              <w:t xml:space="preserve">output </w:t>
-            </w:r>
-            <w:proofErr w:type="spellStart"/>
-            <w:r>
-              <w:rPr>
-                <w:rFonts w:ascii="Consolas" w:hAnsi="Consolas"/>
-                <w:sz w:val="18"/>
-                <w:szCs w:val="18"/>
-              </w:rPr>
-              <w:t>reg</w:t>
-            </w:r>
-            <w:proofErr w:type="spellEnd"/>
-            <w:r>
-              <w:rPr>
-                <w:rFonts w:ascii="Consolas" w:hAnsi="Consolas"/>
-                <w:sz w:val="18"/>
-                <w:szCs w:val="18"/>
-              </w:rPr>
-              <w:t xml:space="preserve"> [31:0] </w:t>
-            </w:r>
-            <w:proofErr w:type="spellStart"/>
-            <w:r>
-              <w:rPr>
-                <w:rFonts w:ascii="Consolas" w:hAnsi="Consolas"/>
-                <w:sz w:val="18"/>
-                <w:szCs w:val="18"/>
-              </w:rPr>
-              <w:t>rd_data</w:t>
-            </w:r>
-            <w:proofErr w:type="spellEnd"/>
-            <w:r>
-              <w:rPr>
-                <w:rFonts w:ascii="Consolas" w:hAnsi="Consolas"/>
-                <w:sz w:val="18"/>
-                <w:szCs w:val="18"/>
-              </w:rPr>
-              <w:t>,</w:t>
+              <w:t>output reg [31:0] rd_data,</w:t>
             </w:r>
             <w:r>
               <w:rPr>
@@ -1186,25 +1016,7 @@
                 <w:sz w:val="18"/>
                 <w:szCs w:val="18"/>
               </w:rPr>
-              <w:t xml:space="preserve">input  </w:t>
-            </w:r>
-            <w:proofErr w:type="spellStart"/>
-            <w:r>
-              <w:rPr>
-                <w:rFonts w:ascii="Consolas" w:hAnsi="Consolas"/>
-                <w:sz w:val="18"/>
-                <w:szCs w:val="18"/>
-              </w:rPr>
-              <w:t>wr_req</w:t>
-            </w:r>
-            <w:proofErr w:type="spellEnd"/>
-            <w:r>
-              <w:rPr>
-                <w:rFonts w:ascii="Consolas" w:hAnsi="Consolas"/>
-                <w:sz w:val="18"/>
-                <w:szCs w:val="18"/>
-              </w:rPr>
-              <w:t>,</w:t>
+              <w:t>input  wr_req,</w:t>
             </w:r>
             <w:r>
               <w:rPr>
@@ -1245,18 +1057,8 @@
                 <w:sz w:val="18"/>
                 <w:szCs w:val="18"/>
               </w:rPr>
-              <w:t xml:space="preserve">input  [31:0] </w:t>
-            </w:r>
-            <w:proofErr w:type="spellStart"/>
-            <w:r>
-              <w:rPr>
-                <w:rFonts w:ascii="Consolas" w:hAnsi="Consolas"/>
-                <w:sz w:val="18"/>
-                <w:szCs w:val="18"/>
-              </w:rPr>
-              <w:t>wr_data</w:t>
-            </w:r>
-            <w:proofErr w:type="spellEnd"/>
+              <w:t>input  [31:0] wr_data</w:t>
+            </w:r>
             <w:r>
               <w:rPr>
                 <w:rFonts w:ascii="Consolas" w:hAnsi="Consolas" w:hint="eastAsia"/>
@@ -1317,21 +1119,7 @@
           <w:rFonts w:hint="eastAsia"/>
         </w:rPr>
         <w:tab/>
-        <w:t>当读/写命中时，时序与以往我们提供的</w:t>
-      </w:r>
-      <w:proofErr w:type="spellStart"/>
-      <w:r>
-        <w:rPr>
-          <w:rFonts w:hint="eastAsia"/>
-        </w:rPr>
-        <w:t>dataRam</w:t>
-      </w:r>
-      <w:proofErr w:type="spellEnd"/>
-      <w:r>
-        <w:rPr>
-          <w:rFonts w:hint="eastAsia"/>
-        </w:rPr>
-        <w:t>完全一样，如图：</w:t>
+        <w:t>当读/写命中时，时序与以往我们提供的dataRam完全一样，如图：</w:t>
       </w:r>
     </w:p>
     <w:p>
@@ -1343,7 +1131,7 @@
           <w:noProof/>
         </w:rPr>
         <w:drawing>
-          <wp:inline distT="0" distB="0" distL="0" distR="0" wp14:anchorId="257FF83F" wp14:editId="39634548">
+          <wp:inline distT="0" distB="0" distL="0" distR="0">
             <wp:extent cx="2185620" cy="1356360"/>
             <wp:effectExtent l="19050" t="0" r="5130" b="0"/>
             <wp:docPr id="10" name="图片 10"/>
@@ -1411,7 +1199,7 @@
           <w:noProof/>
         </w:rPr>
         <w:drawing>
-          <wp:inline distT="0" distB="0" distL="0" distR="0" wp14:anchorId="30659E12" wp14:editId="456DD3E2">
+          <wp:inline distT="0" distB="0" distL="0" distR="0">
             <wp:extent cx="2073988" cy="1341120"/>
             <wp:effectExtent l="19050" t="0" r="2462" b="0"/>
             <wp:docPr id="13" name="图片 13"/>
@@ -1494,35 +1282,7 @@
           <w:rFonts w:hint="eastAsia"/>
         </w:rPr>
         <w:tab/>
-        <w:t>当读/写缺失时，随着请求信号的出现，miss信号同样变为1，请求信号要一直保持1，直到一个周期，miss变为0，请求信号仍为1，就完成了一次读/写。另外，在请求信号保持1的过程中，</w:t>
-      </w:r>
-      <w:proofErr w:type="spellStart"/>
-      <w:r>
-        <w:rPr>
-          <w:rFonts w:hint="eastAsia"/>
-        </w:rPr>
-        <w:t>addr</w:t>
-      </w:r>
-      <w:proofErr w:type="spellEnd"/>
-      <w:r>
-        <w:rPr>
-          <w:rFonts w:hint="eastAsia"/>
-        </w:rPr>
-        <w:t>和</w:t>
-      </w:r>
-      <w:proofErr w:type="spellStart"/>
-      <w:r>
-        <w:rPr>
-          <w:rFonts w:hint="eastAsia"/>
-        </w:rPr>
-        <w:t>wr_data</w:t>
-      </w:r>
-      <w:proofErr w:type="spellEnd"/>
-      <w:r>
-        <w:rPr>
-          <w:rFonts w:hint="eastAsia"/>
-        </w:rPr>
-        <w:t>也要保持</w:t>
+        <w:t>当读/写缺失时，随着请求信号的出现，miss信号同样变为1，请求信号要一直保持1，直到一个周期，miss变为0，请求信号仍为1，就完成了一次读/写。另外，在请求信号保持1的过程中，addr和wr_data也要保持</w:t>
       </w:r>
       <w:r>
         <w:rPr>
@@ -1541,7 +1301,7 @@
           <w:noProof/>
         </w:rPr>
         <w:drawing>
-          <wp:inline distT="0" distB="0" distL="0" distR="0" wp14:anchorId="2166598C" wp14:editId="6E861E88">
+          <wp:inline distT="0" distB="0" distL="0" distR="0">
             <wp:extent cx="3113608" cy="1493520"/>
             <wp:effectExtent l="19050" t="0" r="0" b="0"/>
             <wp:docPr id="22" name="图片 22"/>
@@ -1624,7 +1384,7 @@
           <w:noProof/>
         </w:rPr>
         <w:drawing>
-          <wp:inline distT="0" distB="0" distL="0" distR="0" wp14:anchorId="2A4E3CF8" wp14:editId="1685CFC9">
+          <wp:inline distT="0" distB="0" distL="0" distR="0">
             <wp:extent cx="3592830" cy="1958927"/>
             <wp:effectExtent l="19050" t="0" r="7620" b="0"/>
             <wp:docPr id="16" name="图片 16"/>
@@ -1707,34 +1467,7 @@
           <w:rFonts w:hint="eastAsia"/>
         </w:rPr>
         <w:tab/>
-      </w:r>
-      <w:proofErr w:type="spellStart"/>
-      <w:r>
-        <w:rPr>
-          <w:rFonts w:hint="eastAsia"/>
-        </w:rPr>
-        <w:t>rd_req</w:t>
-      </w:r>
-      <w:proofErr w:type="spellEnd"/>
-      <w:r>
-        <w:rPr>
-          <w:rFonts w:hint="eastAsia"/>
-        </w:rPr>
-        <w:t>与miss，</w:t>
-      </w:r>
-      <w:proofErr w:type="spellStart"/>
-      <w:r>
-        <w:rPr>
-          <w:rFonts w:hint="eastAsia"/>
-        </w:rPr>
-        <w:t>wr_req</w:t>
-      </w:r>
-      <w:proofErr w:type="spellEnd"/>
-      <w:r>
-        <w:rPr>
-          <w:rFonts w:hint="eastAsia"/>
-        </w:rPr>
-        <w:t>与miss，实际上构成了两对握手信号，这种握手信号时序广泛的应用于总线技术中。</w:t>
+        <w:t>rd_req与miss，wr_req与miss，实际上构成了两对握手信号，这种握手信号时序广泛的应用于总线技术中。</w:t>
       </w:r>
     </w:p>
     <w:p>
@@ -1762,7 +1495,7 @@
     </w:p>
     <w:p>
       <w:pPr>
-        <w:pStyle w:val="Heading4"/>
+        <w:pStyle w:val="4"/>
       </w:pPr>
       <w:r>
         <w:rPr>
@@ -1813,21 +1546,7 @@
         <w:rPr>
           <w:rFonts w:hint="eastAsia"/>
         </w:rPr>
-        <w:t>。由于不需要学生对</w:t>
-      </w:r>
-      <w:proofErr w:type="spellStart"/>
-      <w:r>
-        <w:rPr>
-          <w:rFonts w:hint="eastAsia"/>
-        </w:rPr>
-        <w:t>main_mem</w:t>
-      </w:r>
-      <w:proofErr w:type="spellEnd"/>
-      <w:r>
-        <w:rPr>
-          <w:rFonts w:hint="eastAsia"/>
-        </w:rPr>
-        <w:t>做任何修改，因此也不需要读懂它的内部实现，只需要把它当作黑箱，了解其时序。</w:t>
+        <w:t>。由于不需要学生对main_mem做任何修改，因此也不需要读懂它的内部实现，只需要把它当作黑箱，了解其时序。</w:t>
       </w:r>
     </w:p>
     <w:p>
@@ -1836,27 +1555,14 @@
           <w:rFonts w:hint="eastAsia"/>
         </w:rPr>
         <w:tab/>
-      </w:r>
-      <w:proofErr w:type="spellStart"/>
-      <w:r>
-        <w:rPr>
-          <w:rFonts w:hint="eastAsia"/>
-        </w:rPr>
-        <w:t>main_mem</w:t>
-      </w:r>
-      <w:proofErr w:type="spellEnd"/>
-      <w:r>
-        <w:rPr>
-          <w:rFonts w:hint="eastAsia"/>
-        </w:rPr>
-        <w:t>的输入输出接口定义如下：</w:t>
+        <w:t>main_mem的输入输出接口定义如下：</w:t>
       </w:r>
     </w:p>
     <w:tbl>
       <w:tblPr>
-        <w:tblStyle w:val="TableGrid"/>
+        <w:tblStyle w:val="a7"/>
         <w:tblW w:w="0" w:type="auto"/>
-        <w:tblLook w:val="04A0" w:firstRow="1" w:lastRow="0" w:firstColumn="1" w:lastColumn="0" w:noHBand="0" w:noVBand="1"/>
+        <w:tblLook w:val="04A0"/>
       </w:tblPr>
       <w:tblGrid>
         <w:gridCol w:w="8522"/>
@@ -1880,25 +1586,7 @@
                 <w:sz w:val="15"/>
                 <w:szCs w:val="15"/>
               </w:rPr>
-              <w:t xml:space="preserve">module </w:t>
-            </w:r>
-            <w:proofErr w:type="spellStart"/>
-            <w:r>
-              <w:rPr>
-                <w:rFonts w:ascii="Consolas" w:hAnsi="Consolas"/>
-                <w:sz w:val="15"/>
-                <w:szCs w:val="15"/>
-              </w:rPr>
-              <w:t>main_mem</w:t>
-            </w:r>
-            <w:proofErr w:type="spellEnd"/>
-            <w:r>
-              <w:rPr>
-                <w:rFonts w:ascii="Consolas" w:hAnsi="Consolas"/>
-                <w:sz w:val="15"/>
-                <w:szCs w:val="15"/>
-              </w:rPr>
-              <w:t xml:space="preserve"> #(      // </w:t>
+              <w:t xml:space="preserve">module main_mem #(      // </w:t>
             </w:r>
             <w:r>
               <w:rPr>
@@ -2144,51 +1832,13 @@
               </w:rPr>
               <w:t xml:space="preserve">  </w:t>
             </w:r>
-            <w:proofErr w:type="gramStart"/>
-            <w:r>
-              <w:rPr>
-                <w:rFonts w:ascii="Consolas" w:hAnsi="Consolas"/>
-                <w:sz w:val="15"/>
-                <w:szCs w:val="15"/>
-              </w:rPr>
-              <w:t xml:space="preserve">input  </w:t>
-            </w:r>
-            <w:proofErr w:type="spellStart"/>
-            <w:r>
-              <w:rPr>
-                <w:rFonts w:ascii="Consolas" w:hAnsi="Consolas"/>
-                <w:sz w:val="15"/>
-                <w:szCs w:val="15"/>
-              </w:rPr>
-              <w:t>clk</w:t>
-            </w:r>
-            <w:proofErr w:type="spellEnd"/>
-            <w:proofErr w:type="gramEnd"/>
-            <w:r>
-              <w:rPr>
-                <w:rFonts w:ascii="Consolas" w:hAnsi="Consolas"/>
-                <w:sz w:val="15"/>
-                <w:szCs w:val="15"/>
-              </w:rPr>
-              <w:t xml:space="preserve">, </w:t>
-            </w:r>
-            <w:proofErr w:type="spellStart"/>
-            <w:r>
-              <w:rPr>
-                <w:rFonts w:ascii="Consolas" w:hAnsi="Consolas"/>
-                <w:sz w:val="15"/>
-                <w:szCs w:val="15"/>
-              </w:rPr>
-              <w:t>rst</w:t>
-            </w:r>
-            <w:proofErr w:type="spellEnd"/>
-            <w:r>
-              <w:rPr>
-                <w:rFonts w:ascii="Consolas" w:hAnsi="Consolas"/>
-                <w:sz w:val="15"/>
-                <w:szCs w:val="15"/>
-              </w:rPr>
-              <w:t>,</w:t>
+            <w:r>
+              <w:rPr>
+                <w:rFonts w:ascii="Consolas" w:hAnsi="Consolas"/>
+                <w:sz w:val="15"/>
+                <w:szCs w:val="15"/>
+              </w:rPr>
+              <w:t>input  clk, rst,</w:t>
             </w:r>
           </w:p>
           <w:p>
@@ -2213,25 +1863,7 @@
                 <w:sz w:val="15"/>
                 <w:szCs w:val="15"/>
               </w:rPr>
-              <w:t xml:space="preserve">output </w:t>
-            </w:r>
-            <w:proofErr w:type="spellStart"/>
-            <w:r>
-              <w:rPr>
-                <w:rFonts w:ascii="Consolas" w:hAnsi="Consolas"/>
-                <w:sz w:val="15"/>
-                <w:szCs w:val="15"/>
-              </w:rPr>
-              <w:t>gnt</w:t>
-            </w:r>
-            <w:proofErr w:type="spellEnd"/>
-            <w:r>
-              <w:rPr>
-                <w:rFonts w:ascii="Consolas" w:hAnsi="Consolas"/>
-                <w:sz w:val="15"/>
-                <w:szCs w:val="15"/>
-              </w:rPr>
-              <w:t xml:space="preserve">,      </w:t>
+              <w:t xml:space="preserve">output gnt,      </w:t>
             </w:r>
             <w:r>
               <w:rPr>
@@ -2288,25 +1920,7 @@
                 <w:sz w:val="15"/>
                 <w:szCs w:val="15"/>
               </w:rPr>
-              <w:t xml:space="preserve">input  [ADDR_LEN-1:0] </w:t>
-            </w:r>
-            <w:proofErr w:type="spellStart"/>
-            <w:r>
-              <w:rPr>
-                <w:rFonts w:ascii="Consolas" w:hAnsi="Consolas"/>
-                <w:sz w:val="15"/>
-                <w:szCs w:val="15"/>
-              </w:rPr>
-              <w:t>addr</w:t>
-            </w:r>
-            <w:proofErr w:type="spellEnd"/>
-            <w:r>
-              <w:rPr>
-                <w:rFonts w:ascii="Consolas" w:hAnsi="Consolas"/>
-                <w:sz w:val="15"/>
-                <w:szCs w:val="15"/>
-              </w:rPr>
-              <w:t xml:space="preserve">,        </w:t>
+              <w:t xml:space="preserve">input  [ADDR_LEN-1:0] addr,        </w:t>
             </w:r>
             <w:r>
               <w:rPr>
@@ -2363,25 +1977,7 @@
                 <w:sz w:val="15"/>
                 <w:szCs w:val="15"/>
               </w:rPr>
-              <w:t xml:space="preserve"> input  </w:t>
-            </w:r>
-            <w:proofErr w:type="spellStart"/>
-            <w:r>
-              <w:rPr>
-                <w:rFonts w:ascii="Consolas" w:hAnsi="Consolas"/>
-                <w:sz w:val="15"/>
-                <w:szCs w:val="15"/>
-              </w:rPr>
-              <w:t>rd_req</w:t>
-            </w:r>
-            <w:proofErr w:type="spellEnd"/>
-            <w:r>
-              <w:rPr>
-                <w:rFonts w:ascii="Consolas" w:hAnsi="Consolas"/>
-                <w:sz w:val="15"/>
-                <w:szCs w:val="15"/>
-              </w:rPr>
-              <w:t>,</w:t>
+              <w:t xml:space="preserve"> input  rd_req,</w:t>
             </w:r>
             <w:r>
               <w:rPr>
@@ -2438,51 +2034,15 @@
                 <w:sz w:val="15"/>
                 <w:szCs w:val="15"/>
               </w:rPr>
-              <w:t xml:space="preserve"> output </w:t>
-            </w:r>
-            <w:proofErr w:type="spellStart"/>
-            <w:r>
-              <w:rPr>
-                <w:rFonts w:ascii="Consolas" w:hAnsi="Consolas"/>
-                <w:sz w:val="15"/>
-                <w:szCs w:val="15"/>
-              </w:rPr>
-              <w:t>reg</w:t>
-            </w:r>
-            <w:proofErr w:type="spellEnd"/>
-            <w:r>
-              <w:rPr>
-                <w:rFonts w:ascii="Consolas" w:hAnsi="Consolas"/>
-                <w:sz w:val="15"/>
-                <w:szCs w:val="15"/>
-              </w:rPr>
-              <w:t xml:space="preserve"> [31</w:t>
-            </w:r>
-            <w:r>
-              <w:rPr>
-                <w:rFonts w:ascii="Consolas" w:hAnsi="Consolas"/>
-                <w:sz w:val="15"/>
-                <w:szCs w:val="15"/>
-              </w:rPr>
-              <w:t xml:space="preserve">:0] </w:t>
-            </w:r>
-            <w:proofErr w:type="spellStart"/>
-            <w:r>
-              <w:rPr>
-                <w:rFonts w:ascii="Consolas" w:hAnsi="Consolas"/>
-                <w:sz w:val="15"/>
-                <w:szCs w:val="15"/>
-              </w:rPr>
-              <w:t>rd_line</w:t>
-            </w:r>
-            <w:proofErr w:type="spellEnd"/>
-            <w:r>
-              <w:rPr>
-                <w:rFonts w:ascii="Consolas" w:hAnsi="Consolas"/>
-                <w:sz w:val="15"/>
-                <w:szCs w:val="15"/>
-              </w:rPr>
-              <w:t xml:space="preserve"> [1&lt;&lt;LINE_ADDR_LEN],</w:t>
+              <w:t xml:space="preserve"> output reg [31</w:t>
+            </w:r>
+            <w:r>
+              <w:rPr>
+                <w:rFonts w:ascii="Consolas" w:hAnsi="Consolas"/>
+                <w:sz w:val="15"/>
+                <w:szCs w:val="15"/>
+              </w:rPr>
+              <w:t>:0] rd_line [1&lt;&lt;LINE_ADDR_LEN],</w:t>
             </w:r>
             <w:r>
               <w:rPr>
@@ -2563,25 +2123,7 @@
                 <w:sz w:val="15"/>
                 <w:szCs w:val="15"/>
               </w:rPr>
-              <w:t xml:space="preserve">input  </w:t>
-            </w:r>
-            <w:proofErr w:type="spellStart"/>
-            <w:r>
-              <w:rPr>
-                <w:rFonts w:ascii="Consolas" w:hAnsi="Consolas"/>
-                <w:sz w:val="15"/>
-                <w:szCs w:val="15"/>
-              </w:rPr>
-              <w:t>wr_req</w:t>
-            </w:r>
-            <w:proofErr w:type="spellEnd"/>
-            <w:r>
-              <w:rPr>
-                <w:rFonts w:ascii="Consolas" w:hAnsi="Consolas"/>
-                <w:sz w:val="15"/>
-                <w:szCs w:val="15"/>
-              </w:rPr>
-              <w:t>,</w:t>
+              <w:t>input  wr_req,</w:t>
             </w:r>
             <w:r>
               <w:rPr>
@@ -2638,25 +2180,7 @@
                 <w:sz w:val="15"/>
                 <w:szCs w:val="15"/>
               </w:rPr>
-              <w:t xml:space="preserve"> input  [31:0] </w:t>
-            </w:r>
-            <w:proofErr w:type="spellStart"/>
-            <w:r>
-              <w:rPr>
-                <w:rFonts w:ascii="Consolas" w:hAnsi="Consolas"/>
-                <w:sz w:val="15"/>
-                <w:szCs w:val="15"/>
-              </w:rPr>
-              <w:t>wr_line</w:t>
-            </w:r>
-            <w:proofErr w:type="spellEnd"/>
-            <w:r>
-              <w:rPr>
-                <w:rFonts w:ascii="Consolas" w:hAnsi="Consolas"/>
-                <w:sz w:val="15"/>
-                <w:szCs w:val="15"/>
-              </w:rPr>
-              <w:t xml:space="preserve"> [1&lt;&lt;LINE_ADDR_LEN]  </w:t>
+              <w:t xml:space="preserve"> input  [31:0] wr_line [1&lt;&lt;LINE_ADDR_LEN]  </w:t>
             </w:r>
             <w:r>
               <w:rPr>
@@ -2769,76 +2293,7 @@
         </w:rPr>
         <w:lastRenderedPageBreak/>
         <w:tab/>
-      </w:r>
-      <w:proofErr w:type="spellStart"/>
-      <w:r>
-        <w:rPr>
-          <w:rFonts w:hint="eastAsia"/>
-        </w:rPr>
-        <w:t>main_mem</w:t>
-      </w:r>
-      <w:proofErr w:type="spellEnd"/>
-      <w:r>
-        <w:rPr>
-          <w:rFonts w:hint="eastAsia"/>
-        </w:rPr>
-        <w:t>的读写时序与之前介绍的cache的读写缺失时序非常相似，也就是说，主存可以看作一个永远都会缺失，并且一缺失就缺失50个周期的cache。不同的是cache的miss信号和</w:t>
-      </w:r>
-      <w:proofErr w:type="spellStart"/>
-      <w:r>
-        <w:rPr>
-          <w:rFonts w:hint="eastAsia"/>
-        </w:rPr>
-        <w:t>main_mem</w:t>
-      </w:r>
-      <w:proofErr w:type="spellEnd"/>
-      <w:r>
-        <w:rPr>
-          <w:rFonts w:hint="eastAsia"/>
-        </w:rPr>
-        <w:t>的</w:t>
-      </w:r>
-      <w:proofErr w:type="spellStart"/>
-      <w:r>
-        <w:rPr>
-          <w:rFonts w:hint="eastAsia"/>
-        </w:rPr>
-        <w:t>gnt</w:t>
-      </w:r>
-      <w:proofErr w:type="spellEnd"/>
-      <w:r>
-        <w:rPr>
-          <w:rFonts w:hint="eastAsia"/>
-        </w:rPr>
-        <w:t>信号的逻辑相反：cache的miss=0时代表命中；而</w:t>
-      </w:r>
-      <w:proofErr w:type="spellStart"/>
-      <w:r>
-        <w:rPr>
-          <w:rFonts w:hint="eastAsia"/>
-        </w:rPr>
-        <w:t>main_mem</w:t>
-      </w:r>
-      <w:proofErr w:type="spellEnd"/>
-      <w:r>
-        <w:rPr>
-          <w:rFonts w:hint="eastAsia"/>
-        </w:rPr>
-        <w:t>的</w:t>
-      </w:r>
-      <w:proofErr w:type="spellStart"/>
-      <w:r>
-        <w:rPr>
-          <w:rFonts w:hint="eastAsia"/>
-        </w:rPr>
-        <w:t>gnt</w:t>
-      </w:r>
-      <w:proofErr w:type="spellEnd"/>
-      <w:r>
-        <w:rPr>
-          <w:rFonts w:hint="eastAsia"/>
-        </w:rPr>
-        <w:t>=1时代表命中。如图：</w:t>
+        <w:t>main_mem的读写时序与之前介绍的cache的读写缺失时序非常相似，也就是说，主存可以看作一个永远都会缺失，并且一缺失就缺失50个周期的cache。不同的是cache的miss信号和main_mem的gnt信号的逻辑相反：cache的miss=0时代表命中；而main_mem的gnt=1时代表命中。如图：</w:t>
       </w:r>
     </w:p>
     <w:p>
@@ -2851,7 +2306,7 @@
           <w:noProof/>
         </w:rPr>
         <w:drawing>
-          <wp:inline distT="0" distB="0" distL="0" distR="0" wp14:anchorId="268115C2" wp14:editId="412C6EBF">
+          <wp:inline distT="0" distB="0" distL="0" distR="0">
             <wp:extent cx="3430270" cy="1544211"/>
             <wp:effectExtent l="19050" t="0" r="0" b="0"/>
             <wp:docPr id="25" name="图片 25"/>
@@ -2935,7 +2390,7 @@
           <w:noProof/>
         </w:rPr>
         <w:drawing>
-          <wp:inline distT="0" distB="0" distL="0" distR="0" wp14:anchorId="60A162DC" wp14:editId="2A5A8B15">
+          <wp:inline distT="0" distB="0" distL="0" distR="0">
             <wp:extent cx="3521710" cy="1801241"/>
             <wp:effectExtent l="19050" t="0" r="2540" b="0"/>
             <wp:docPr id="26" name="图片 26"/>
@@ -3011,7 +2466,7 @@
     </w:p>
     <w:p>
       <w:pPr>
-        <w:pStyle w:val="Heading4"/>
+        <w:pStyle w:val="4"/>
       </w:pPr>
       <w:r>
         <w:rPr>
@@ -3043,21 +2498,7 @@
         <w:rPr>
           <w:rFonts w:hint="eastAsia"/>
         </w:rPr>
-        <w:t xml:space="preserve">要理解cache首先要看32bit </w:t>
-      </w:r>
-      <w:proofErr w:type="spellStart"/>
-      <w:r>
-        <w:rPr>
-          <w:rFonts w:hint="eastAsia"/>
-        </w:rPr>
-        <w:t>addr</w:t>
-      </w:r>
-      <w:proofErr w:type="spellEnd"/>
-      <w:r>
-        <w:rPr>
-          <w:rFonts w:hint="eastAsia"/>
-        </w:rPr>
-        <w:t>是如何</w:t>
+        <w:t>要理解cache首先要看32bit addr是如何</w:t>
       </w:r>
       <w:r>
         <w:rPr>
@@ -3085,7 +2526,7 @@
           <w:noProof/>
         </w:rPr>
         <w:drawing>
-          <wp:inline distT="0" distB="0" distL="0" distR="0" wp14:anchorId="6E967373" wp14:editId="1CD80647">
+          <wp:inline distT="0" distB="0" distL="0" distR="0">
             <wp:extent cx="5274310" cy="756779"/>
             <wp:effectExtent l="19050" t="0" r="2540" b="0"/>
             <wp:docPr id="27" name="图片 27"/>
@@ -3149,61 +2590,11 @@
         </w:rPr>
         <w:tab/>
       </w:r>
-      <w:proofErr w:type="spellStart"/>
-      <w:r>
-        <w:rPr>
-          <w:rFonts w:hint="eastAsia"/>
-        </w:rPr>
-        <w:t>word_addr</w:t>
-      </w:r>
-      <w:proofErr w:type="spellEnd"/>
-      <w:r>
-        <w:rPr>
-          <w:rFonts w:hint="eastAsia"/>
-        </w:rPr>
-        <w:t>[1:0] :  字节地址，即指定字节是word(字）中的第几个。固定为2bit。在做cache实验是，为了代码简便，方便大家抓住重点，不要求处理独热码，因此</w:t>
-      </w:r>
-      <w:proofErr w:type="spellStart"/>
-      <w:r>
-        <w:rPr>
-          <w:rFonts w:hint="eastAsia"/>
-        </w:rPr>
-        <w:t>word_addr</w:t>
-      </w:r>
-      <w:proofErr w:type="spellEnd"/>
-      <w:r>
-        <w:rPr>
-          <w:rFonts w:hint="eastAsia"/>
-        </w:rPr>
-        <w:t>不需要处理。同时我们提供的cache相关的汇编代码中不出现半子和字节的读写指令，只使用</w:t>
-      </w:r>
-      <w:proofErr w:type="spellStart"/>
-      <w:r>
-        <w:rPr>
-          <w:rFonts w:hint="eastAsia"/>
-        </w:rPr>
-        <w:t>lw</w:t>
-      </w:r>
-      <w:proofErr w:type="spellEnd"/>
-      <w:r>
-        <w:rPr>
-          <w:rFonts w:hint="eastAsia"/>
-        </w:rPr>
-        <w:t>和</w:t>
-      </w:r>
-      <w:proofErr w:type="spellStart"/>
-      <w:r>
-        <w:rPr>
-          <w:rFonts w:hint="eastAsia"/>
-        </w:rPr>
-        <w:t>sw</w:t>
-      </w:r>
-      <w:proofErr w:type="spellEnd"/>
-      <w:r>
-        <w:rPr>
-          <w:rFonts w:hint="eastAsia"/>
-        </w:rPr>
-        <w:t>指令做内存读写。</w:t>
+      <w:r>
+        <w:rPr>
+          <w:rFonts w:hint="eastAsia"/>
+        </w:rPr>
+        <w:t>word_addr[1:0] :  字节地址，即指定字节是word(字）中的第几个。固定为2bit。在做cache实验是，为了代码简便，方便大家抓住重点，不要求处理独热码，因此word_addr不需要处理。同时我们提供的cache相关的汇编代码中不出现半子和字节的读写指令，只使用lw和sw指令做内存读写。</w:t>
       </w:r>
     </w:p>
     <w:p>
@@ -3212,29 +2603,8 @@
           <w:rFonts w:hint="eastAsia"/>
         </w:rPr>
         <w:tab/>
-      </w:r>
-      <w:proofErr w:type="spellStart"/>
-      <w:r>
-        <w:rPr>
-          <w:rFonts w:hint="eastAsia"/>
-        </w:rPr>
-        <w:t>line_addr</w:t>
-      </w:r>
-      <w:proofErr w:type="spellEnd"/>
-      <w:r>
-        <w:rPr>
-          <w:rFonts w:hint="eastAsia"/>
-        </w:rPr>
-        <w:t>: line内地址，其长度由参数LINE_ADDR_LEN决定。例如，如果希望每个line中有16个word，则LINE_ADDR_LEN应设为4，因为2^4=16。在cache读写过程中，</w:t>
-      </w:r>
-      <w:proofErr w:type="spellStart"/>
-      <w:r>
-        <w:rPr>
-          <w:rFonts w:hint="eastAsia"/>
-        </w:rPr>
-        <w:t>line_addr</w:t>
-      </w:r>
-      <w:proofErr w:type="spellEnd"/>
+        <w:t>line_addr: line内地址，其长度由参数LINE_ADDR_LEN决定。例如，如果希望每个line中有16个word，则LINE_ADDR_LEN应设为4，因为2^4=16。在cache读写过程中，line_addr</w:t>
+      </w:r>
       <w:r>
         <w:rPr>
           <w:rFonts w:hint="eastAsia"/>
@@ -3249,34 +2619,7 @@
           <w:rFonts w:hint="eastAsia"/>
         </w:rPr>
         <w:tab/>
-      </w:r>
-      <w:proofErr w:type="spellStart"/>
-      <w:r>
-        <w:rPr>
-          <w:rFonts w:hint="eastAsia"/>
-        </w:rPr>
-        <w:t>set_addr</w:t>
-      </w:r>
-      <w:proofErr w:type="spellEnd"/>
-      <w:r>
-        <w:rPr>
-          <w:rFonts w:hint="eastAsia"/>
-        </w:rPr>
-        <w:t>: line地址，其长度由参数SET_ADDR_LEN决定。例如，如果希望cache中有4个cache组，则SET_ADDR_LEN应该设置为2，因为2^2=4。在cache读写过程中，</w:t>
-      </w:r>
-      <w:proofErr w:type="spellStart"/>
-      <w:r>
-        <w:rPr>
-          <w:rFonts w:hint="eastAsia"/>
-        </w:rPr>
-        <w:t>set_addr</w:t>
-      </w:r>
-      <w:proofErr w:type="spellEnd"/>
-      <w:r>
-        <w:rPr>
-          <w:rFonts w:hint="eastAsia"/>
-        </w:rPr>
-        <w:t>负责将读写请求路由到正确的组。</w:t>
+        <w:t>set_addr: line地址，其长度由参数SET_ADDR_LEN决定。例如，如果希望cache中有4个cache组，则SET_ADDR_LEN应该设置为2，因为2^2=4。在cache读写过程中，set_addr负责将读写请求路由到正确的组。</w:t>
       </w:r>
     </w:p>
     <w:p>
@@ -3285,40 +2628,13 @@
           <w:rFonts w:hint="eastAsia"/>
         </w:rPr>
         <w:tab/>
-      </w:r>
-      <w:proofErr w:type="spellStart"/>
-      <w:r>
-        <w:rPr>
-          <w:rFonts w:hint="eastAsia"/>
-        </w:rPr>
-        <w:t>tag_addr</w:t>
-      </w:r>
-      <w:proofErr w:type="spellEnd"/>
-      <w:r>
-        <w:rPr>
-          <w:rFonts w:hint="eastAsia"/>
-        </w:rPr>
-        <w:t>: 是该32位地址的TAG。当发生读写请求时，cache应该把</w:t>
-      </w:r>
-      <w:r>
-        <w:rPr>
-          <w:rFonts w:hint="eastAsia"/>
-        </w:rPr>
-        <w:t>32位地址中的</w:t>
-      </w:r>
-      <w:proofErr w:type="spellStart"/>
-      <w:r>
-        <w:rPr>
-          <w:rFonts w:hint="eastAsia"/>
-        </w:rPr>
-        <w:t>tag_addr</w:t>
-      </w:r>
-      <w:proofErr w:type="spellEnd"/>
-      <w:r>
-        <w:rPr>
-          <w:rFonts w:hint="eastAsia"/>
-        </w:rPr>
-        <w:t>取出，与cache中的TAG比较，如果相等则命中。如果不等则缺失。</w:t>
+        <w:t>tag_addr: 是该32位地址的TAG。当发生读写请求时，cache应该把</w:t>
+      </w:r>
+      <w:r>
+        <w:rPr>
+          <w:rFonts w:hint="eastAsia"/>
+        </w:rPr>
+        <w:t>32位地址中的tag_addr取出，与cache中的TAG比较，如果相等则命中。如果不等则缺失。</w:t>
       </w:r>
     </w:p>
     <w:p>
@@ -3327,20 +2643,7 @@
           <w:rFonts w:hint="eastAsia"/>
         </w:rPr>
         <w:tab/>
-      </w:r>
-      <w:proofErr w:type="spellStart"/>
-      <w:r>
-        <w:rPr>
-          <w:rFonts w:hint="eastAsia"/>
-        </w:rPr>
-        <w:t>unused_addr</w:t>
-      </w:r>
-      <w:proofErr w:type="spellEnd"/>
-      <w:r>
-        <w:rPr>
-          <w:rFonts w:hint="eastAsia"/>
-        </w:rPr>
-        <w:t>: 32位地址中的高位，直接丢弃。</w:t>
+        <w:t>unused_addr: 32位地址中的高位，直接丢弃。</w:t>
       </w:r>
     </w:p>
     <w:p>
@@ -3353,9 +2656,9 @@
     </w:p>
     <w:tbl>
       <w:tblPr>
-        <w:tblStyle w:val="TableGrid"/>
+        <w:tblStyle w:val="a7"/>
         <w:tblW w:w="0" w:type="auto"/>
-        <w:tblLook w:val="04A0" w:firstRow="1" w:lastRow="0" w:firstColumn="1" w:lastColumn="0" w:noHBand="0" w:noVBand="1"/>
+        <w:tblLook w:val="04A0"/>
       </w:tblPr>
       <w:tblGrid>
         <w:gridCol w:w="8522"/>
@@ -3375,91 +2678,7 @@
               <w:rPr>
                 <w:rFonts w:ascii="Consolas" w:hAnsi="Consolas"/>
               </w:rPr>
-              <w:t>assign {</w:t>
-            </w:r>
-            <w:proofErr w:type="spellStart"/>
-            <w:r>
-              <w:rPr>
-                <w:rFonts w:ascii="Consolas" w:hAnsi="Consolas"/>
-              </w:rPr>
-              <w:t>unused_addr</w:t>
-            </w:r>
-            <w:proofErr w:type="spellEnd"/>
-            <w:r>
-              <w:rPr>
-                <w:rFonts w:ascii="Consolas" w:hAnsi="Consolas"/>
-              </w:rPr>
-              <w:t xml:space="preserve">, </w:t>
-            </w:r>
-            <w:proofErr w:type="spellStart"/>
-            <w:r>
-              <w:rPr>
-                <w:rFonts w:ascii="Consolas" w:hAnsi="Consolas"/>
-              </w:rPr>
-              <w:t>tag_addr</w:t>
-            </w:r>
-            <w:proofErr w:type="spellEnd"/>
-            <w:r>
-              <w:rPr>
-                <w:rFonts w:ascii="Consolas" w:hAnsi="Consolas"/>
-              </w:rPr>
-              <w:t xml:space="preserve">, </w:t>
-            </w:r>
-            <w:proofErr w:type="spellStart"/>
-            <w:r>
-              <w:rPr>
-                <w:rFonts w:ascii="Consolas" w:hAnsi="Consolas"/>
-              </w:rPr>
-              <w:t>set_addr</w:t>
-            </w:r>
-            <w:proofErr w:type="spellEnd"/>
-            <w:r>
-              <w:rPr>
-                <w:rFonts w:ascii="Consolas" w:hAnsi="Consolas"/>
-              </w:rPr>
-              <w:t xml:space="preserve">, </w:t>
-            </w:r>
-            <w:proofErr w:type="spellStart"/>
-            <w:r>
-              <w:rPr>
-                <w:rFonts w:ascii="Consolas" w:hAnsi="Consolas"/>
-              </w:rPr>
-              <w:t>line_addr</w:t>
-            </w:r>
-            <w:proofErr w:type="spellEnd"/>
-            <w:r>
-              <w:rPr>
-                <w:rFonts w:ascii="Consolas" w:hAnsi="Consolas"/>
-              </w:rPr>
-              <w:t xml:space="preserve">, </w:t>
-            </w:r>
-            <w:proofErr w:type="spellStart"/>
-            <w:r>
-              <w:rPr>
-                <w:rFonts w:ascii="Consolas" w:hAnsi="Consolas"/>
-              </w:rPr>
-              <w:t>word_addr</w:t>
-            </w:r>
-            <w:proofErr w:type="spellEnd"/>
-            <w:r>
-              <w:rPr>
-                <w:rFonts w:ascii="Consolas" w:hAnsi="Consolas"/>
-              </w:rPr>
-              <w:t xml:space="preserve">} = </w:t>
-            </w:r>
-            <w:proofErr w:type="spellStart"/>
-            <w:r>
-              <w:rPr>
-                <w:rFonts w:ascii="Consolas" w:hAnsi="Consolas"/>
-              </w:rPr>
-              <w:t>addr</w:t>
-            </w:r>
-            <w:proofErr w:type="spellEnd"/>
-            <w:r>
-              <w:rPr>
-                <w:rFonts w:ascii="Consolas" w:hAnsi="Consolas"/>
-              </w:rPr>
-              <w:t>;</w:t>
+              <w:t>assign {unused_addr, tag_addr, set_addr, line_addr, word_addr} = addr;</w:t>
             </w:r>
           </w:p>
         </w:tc>
@@ -3512,7 +2731,7 @@
           <w:noProof/>
         </w:rPr>
         <w:drawing>
-          <wp:inline distT="0" distB="0" distL="0" distR="0" wp14:anchorId="2675A33E" wp14:editId="0A044603">
+          <wp:inline distT="0" distB="0" distL="0" distR="0">
             <wp:extent cx="5274310" cy="3473430"/>
             <wp:effectExtent l="19050" t="0" r="2540" b="0"/>
             <wp:docPr id="30" name="图片 30"/>
@@ -3597,21 +2816,7 @@
         <w:rPr>
           <w:rFonts w:hint="eastAsia"/>
         </w:rPr>
-        <w:t>每个 line是8个word，除此之外，每个line还需要1个TAG，一个dirty（脏位），一个valid（有效位）。这些在</w:t>
-      </w:r>
-      <w:proofErr w:type="spellStart"/>
-      <w:r>
-        <w:rPr>
-          <w:rFonts w:hint="eastAsia"/>
-        </w:rPr>
-        <w:t>systemverilog</w:t>
-      </w:r>
-      <w:proofErr w:type="spellEnd"/>
-      <w:r>
-        <w:rPr>
-          <w:rFonts w:hint="eastAsia"/>
-        </w:rPr>
-        <w:t>代码里如下：</w:t>
+        <w:t>每个 line是8个word，除此之外，每个line还需要1个TAG，一个dirty（脏位），一个valid（有效位）。这些在systemverilog代码里如下：</w:t>
       </w:r>
     </w:p>
     <w:p>
@@ -3623,7 +2828,7 @@
           <w:noProof/>
         </w:rPr>
         <w:drawing>
-          <wp:inline distT="0" distB="0" distL="0" distR="0" wp14:anchorId="60FE9550" wp14:editId="21B30F0E">
+          <wp:inline distT="0" distB="0" distL="0" distR="0">
             <wp:extent cx="5274310" cy="426002"/>
             <wp:effectExtent l="19050" t="0" r="2540" b="0"/>
             <wp:docPr id="29" name="图片 29"/>
@@ -3695,21 +2900,7 @@
         <w:rPr>
           <w:rFonts w:hint="eastAsia"/>
         </w:rPr>
-        <w:t>根据地址中的</w:t>
-      </w:r>
-      <w:proofErr w:type="spellStart"/>
-      <w:r>
-        <w:rPr>
-          <w:rFonts w:hint="eastAsia"/>
-        </w:rPr>
-        <w:t>set_addr</w:t>
-      </w:r>
-      <w:proofErr w:type="spellEnd"/>
-      <w:r>
-        <w:rPr>
-          <w:rFonts w:hint="eastAsia"/>
-        </w:rPr>
-        <w:t>字段，决定要到哪个line中读写数据。然后，查看该line是否valid，如果valid=0则一定是缺失，如果valid=1，说明这个line是有效的，需要比较这个line的tag和地址中的tag是否相同，相同则命中，不同则缺失。如果命中，则立即响应读写请求。当然，如果是写请求，要把dirty置1。</w:t>
+        <w:t>根据地址中的set_addr字段，决定要到哪个line中读写数据。然后，查看该line是否valid，如果valid=0则一定是缺失，如果valid=1，说明这个line是有效的，需要比较这个line的tag和地址中的tag是否相同，相同则命中，不同则缺失。如果命中，则立即响应读写请求。当然，如果是写请求，要把dirty置1。</w:t>
       </w:r>
     </w:p>
     <w:p>
@@ -3733,9 +2924,9 @@
     </w:p>
     <w:tbl>
       <w:tblPr>
-        <w:tblStyle w:val="TableGrid"/>
+        <w:tblStyle w:val="a7"/>
         <w:tblW w:w="0" w:type="auto"/>
-        <w:tblLook w:val="04A0" w:firstRow="1" w:lastRow="0" w:firstColumn="1" w:lastColumn="0" w:noHBand="0" w:noVBand="1"/>
+        <w:tblLook w:val="04A0"/>
       </w:tblPr>
       <w:tblGrid>
         <w:gridCol w:w="8522"/>
@@ -3752,41 +2943,11 @@
                 <w:rFonts w:ascii="Consolas" w:hAnsi="Consolas"/>
               </w:rPr>
             </w:pPr>
-            <w:proofErr w:type="spellStart"/>
-            <w:proofErr w:type="gramStart"/>
-            <w:r>
-              <w:rPr>
-                <w:rFonts w:ascii="Consolas" w:hAnsi="Consolas"/>
-              </w:rPr>
-              <w:t>enum</w:t>
-            </w:r>
-            <w:proofErr w:type="spellEnd"/>
-            <w:r>
-              <w:rPr>
-                <w:rFonts w:ascii="Consolas" w:hAnsi="Consolas"/>
-              </w:rPr>
-              <w:t xml:space="preserve">  {</w:t>
-            </w:r>
-            <w:proofErr w:type="gramEnd"/>
-            <w:r>
-              <w:rPr>
-                <w:rFonts w:ascii="Consolas" w:hAnsi="Consolas"/>
-              </w:rPr>
-              <w:t xml:space="preserve">IDLE, SWAP_OUT, SWAP_IN, SWAP_IN_OK} </w:t>
-            </w:r>
-            <w:proofErr w:type="spellStart"/>
-            <w:r>
-              <w:rPr>
-                <w:rFonts w:ascii="Consolas" w:hAnsi="Consolas"/>
-              </w:rPr>
-              <w:t>cache_stat</w:t>
-            </w:r>
-            <w:proofErr w:type="spellEnd"/>
-            <w:r>
-              <w:rPr>
-                <w:rFonts w:ascii="Consolas" w:hAnsi="Consolas"/>
-              </w:rPr>
-              <w:t xml:space="preserve"> = IDLE;</w:t>
+            <w:r>
+              <w:rPr>
+                <w:rFonts w:ascii="Consolas" w:hAnsi="Consolas"/>
+              </w:rPr>
+              <w:t>enum  {IDLE, SWAP_OUT, SWAP_IN, SWAP_IN_OK} cache_stat = IDLE;</w:t>
             </w:r>
           </w:p>
         </w:tc>
@@ -3815,7 +2976,7 @@
     </w:p>
     <w:p>
       <w:pPr>
-        <w:pStyle w:val="Heading4"/>
+        <w:pStyle w:val="4"/>
       </w:pPr>
       <w:r>
         <w:rPr>
@@ -3865,7 +3026,7 @@
           <w:noProof/>
         </w:rPr>
         <w:drawing>
-          <wp:inline distT="0" distB="0" distL="0" distR="0" wp14:anchorId="6D5562A0" wp14:editId="7FB58C75">
+          <wp:inline distT="0" distB="0" distL="0" distR="0">
             <wp:extent cx="5274310" cy="3280951"/>
             <wp:effectExtent l="19050" t="0" r="2540" b="0"/>
             <wp:docPr id="32" name="图片 32"/>
@@ -3939,7 +3100,7 @@
     </w:p>
     <w:p>
       <w:pPr>
-        <w:pStyle w:val="ListParagraph"/>
+        <w:pStyle w:val="a5"/>
         <w:numPr>
           <w:ilvl w:val="0"/>
           <w:numId w:val="4"/>
@@ -3962,7 +3123,7 @@
     </w:p>
     <w:p>
       <w:pPr>
-        <w:pStyle w:val="ListParagraph"/>
+        <w:pStyle w:val="a5"/>
         <w:numPr>
           <w:ilvl w:val="0"/>
           <w:numId w:val="4"/>
@@ -3979,13 +3140,16 @@
     </w:p>
     <w:p>
       <w:pPr>
-        <w:pStyle w:val="ListParagraph"/>
+        <w:pStyle w:val="a5"/>
         <w:numPr>
           <w:ilvl w:val="0"/>
           <w:numId w:val="4"/>
         </w:numPr>
         <w:ind w:firstLineChars="0"/>
         <w:jc w:val="left"/>
+        <w:rPr>
+          <w:rFonts w:hint="eastAsia"/>
+        </w:rPr>
       </w:pPr>
       <w:r>
         <w:rPr>
@@ -4003,26 +3167,15 @@
         <w:rPr>
           <w:rFonts w:hint="eastAsia"/>
         </w:rPr>
-        <w:t>）。为了实现FIFO策略和LRU策略，还需要加入一些辅助的wire和</w:t>
-      </w:r>
-      <w:proofErr w:type="spellStart"/>
-      <w:r>
-        <w:rPr>
-          <w:rFonts w:hint="eastAsia"/>
-        </w:rPr>
-        <w:t>reg</w:t>
-      </w:r>
-      <w:proofErr w:type="spellEnd"/>
-      <w:r>
-        <w:rPr>
-          <w:rFonts w:hint="eastAsia"/>
-        </w:rPr>
-        <w:t>变量。</w:t>
-      </w:r>
-    </w:p>
-    <w:p>
-      <w:pPr>
-        <w:pStyle w:val="Heading4"/>
+        <w:t>）。为了实现FIFO策略和LRU策略，还需要加入一些辅助的wire和reg变量。</w:t>
+      </w:r>
+    </w:p>
+    <w:p>
+      <w:pPr>
+        <w:pStyle w:val="4"/>
+        <w:rPr>
+          <w:rFonts w:hint="eastAsia"/>
+        </w:rPr>
       </w:pPr>
       <w:r>
         <w:lastRenderedPageBreak/>
@@ -4038,6 +3191,9 @@
     <w:p>
       <w:pPr>
         <w:ind w:firstLine="420"/>
+        <w:rPr>
+          <w:rFonts w:hint="eastAsia"/>
+        </w:rPr>
       </w:pPr>
       <w:r>
         <w:rPr>
@@ -4049,81 +3205,31 @@
     <w:p>
       <w:pPr>
         <w:ind w:firstLine="420"/>
-      </w:pPr>
-      <w:r>
-        <w:rPr>
-          <w:rFonts w:hint="eastAsia"/>
-        </w:rPr>
-        <w:t>请建立</w:t>
-      </w:r>
-      <w:proofErr w:type="spellStart"/>
-      <w:r>
-        <w:rPr>
-          <w:rFonts w:hint="eastAsia"/>
-        </w:rPr>
-        <w:t>Vivado</w:t>
-      </w:r>
-      <w:proofErr w:type="spellEnd"/>
-      <w:r>
-        <w:rPr>
-          <w:rFonts w:hint="eastAsia"/>
-        </w:rPr>
-        <w:t>工程，将 cache.sv、main_mem.sv、mem.sv添加进</w:t>
-      </w:r>
-      <w:proofErr w:type="spellStart"/>
-      <w:r>
-        <w:rPr>
-          <w:rFonts w:hint="eastAsia"/>
-        </w:rPr>
-        <w:t>Vivado</w:t>
-      </w:r>
-      <w:proofErr w:type="spellEnd"/>
-      <w:r>
-        <w:rPr>
-          <w:rFonts w:hint="eastAsia"/>
-        </w:rPr>
-        <w:t>工程的Design Sources，将cache_tb.sv添加进</w:t>
-      </w:r>
-      <w:proofErr w:type="spellStart"/>
-      <w:r>
-        <w:rPr>
-          <w:rFonts w:hint="eastAsia"/>
-        </w:rPr>
-        <w:t>Vivado</w:t>
-      </w:r>
-      <w:proofErr w:type="spellEnd"/>
-      <w:r>
-        <w:rPr>
-          <w:rFonts w:hint="eastAsia"/>
-        </w:rPr>
-        <w:t>工程的Simulation Sources。添加后</w:t>
-      </w:r>
-      <w:proofErr w:type="spellStart"/>
-      <w:r>
-        <w:rPr>
-          <w:rFonts w:hint="eastAsia"/>
-        </w:rPr>
-        <w:t>vivado</w:t>
-      </w:r>
-      <w:proofErr w:type="spellEnd"/>
-      <w:r>
-        <w:rPr>
-          <w:rFonts w:hint="eastAsia"/>
-        </w:rPr>
-        <w:t>工程应该呈现如下的层次结构。</w:t>
+        <w:rPr>
+          <w:rFonts w:hint="eastAsia"/>
+        </w:rPr>
+      </w:pPr>
+      <w:r>
+        <w:rPr>
+          <w:rFonts w:hint="eastAsia"/>
+        </w:rPr>
+        <w:t>请建立Vivado工程，将 cache.sv、main_mem.sv、mem.sv添加进Vivado工程的Design Sources，将cache_tb.sv添加进Vivado工程的Simulation Sources。添加后vivado工程应该呈现如下的层次结构。</w:t>
       </w:r>
     </w:p>
     <w:p>
       <w:pPr>
         <w:ind w:firstLine="420"/>
         <w:jc w:val="center"/>
+        <w:rPr>
+          <w:rFonts w:hint="eastAsia"/>
+        </w:rPr>
       </w:pPr>
       <w:r>
         <w:rPr>
           <w:noProof/>
         </w:rPr>
         <w:drawing>
-          <wp:inline distT="0" distB="0" distL="0" distR="0" wp14:anchorId="72DA59EA" wp14:editId="3DB85820">
+          <wp:inline distT="0" distB="0" distL="0" distR="0">
             <wp:extent cx="2737678" cy="939800"/>
             <wp:effectExtent l="19050" t="0" r="5522" b="0"/>
             <wp:docPr id="1" name="图片 1"/>
@@ -4173,32 +3279,24 @@
       <w:pPr>
         <w:ind w:firstLine="420"/>
         <w:jc w:val="center"/>
-      </w:pPr>
-      <w:r>
-        <w:rPr>
-          <w:rFonts w:hint="eastAsia"/>
-        </w:rPr>
-        <w:t>图11：使用</w:t>
-      </w:r>
-      <w:proofErr w:type="spellStart"/>
-      <w:r>
-        <w:rPr>
-          <w:rFonts w:hint="eastAsia"/>
-        </w:rPr>
-        <w:t>Vivado</w:t>
-      </w:r>
-      <w:proofErr w:type="spellEnd"/>
-      <w:r>
-        <w:rPr>
-          <w:rFonts w:hint="eastAsia"/>
-        </w:rPr>
-        <w:t>添加cache相关文件后呈现的层次结构</w:t>
+        <w:rPr>
+          <w:rFonts w:hint="eastAsia"/>
+        </w:rPr>
+      </w:pPr>
+      <w:r>
+        <w:rPr>
+          <w:rFonts w:hint="eastAsia"/>
+        </w:rPr>
+        <w:t>图11：使用Vivado添加cache相关文件后呈现的层次结构</w:t>
       </w:r>
     </w:p>
     <w:p>
       <w:pPr>
         <w:ind w:firstLine="420"/>
         <w:jc w:val="left"/>
+        <w:rPr>
+          <w:rFonts w:hint="eastAsia"/>
+        </w:rPr>
       </w:pPr>
       <w:r>
         <w:rPr>
@@ -4216,13 +3314,16 @@
     <w:p>
       <w:pPr>
         <w:jc w:val="center"/>
+        <w:rPr>
+          <w:rFonts w:hint="eastAsia"/>
+        </w:rPr>
       </w:pPr>
       <w:r>
         <w:rPr>
           <w:noProof/>
         </w:rPr>
         <w:drawing>
-          <wp:inline distT="0" distB="0" distL="0" distR="0" wp14:anchorId="64198FAD" wp14:editId="43A9C7B3">
+          <wp:inline distT="0" distB="0" distL="0" distR="0">
             <wp:extent cx="5274310" cy="1192710"/>
             <wp:effectExtent l="19050" t="0" r="2540" b="0"/>
             <wp:docPr id="2" name="图片 2"/>
@@ -4271,6 +3372,9 @@
     <w:p>
       <w:pPr>
         <w:jc w:val="center"/>
+        <w:rPr>
+          <w:rFonts w:hint="eastAsia"/>
+        </w:rPr>
       </w:pPr>
       <w:r>
         <w:rPr>
@@ -4282,46 +3386,24 @@
     <w:p>
       <w:pPr>
         <w:jc w:val="left"/>
+        <w:rPr>
+          <w:rFonts w:hint="eastAsia"/>
+        </w:rPr>
       </w:pPr>
       <w:r>
         <w:rPr>
           <w:rFonts w:hint="eastAsia"/>
         </w:rPr>
         <w:tab/>
-        <w:t>该testbench对cache进行N次顺序写入，再进行3N次随机读写，最后进行N次顺序读出，并验证读出的数据是否符合预期，每当读取的数据符合预期，</w:t>
-      </w:r>
-      <w:proofErr w:type="spellStart"/>
-      <w:r>
-        <w:rPr>
-          <w:rFonts w:hint="eastAsia"/>
-        </w:rPr>
-        <w:t>validation_count</w:t>
-      </w:r>
-      <w:proofErr w:type="spellEnd"/>
-      <w:r>
-        <w:rPr>
-          <w:rFonts w:hint="eastAsia"/>
-        </w:rPr>
-        <w:t>这个变量就+1，直到完成所有读出数据的验证后，</w:t>
-      </w:r>
-      <w:proofErr w:type="spellStart"/>
-      <w:r>
-        <w:rPr>
-          <w:rFonts w:hint="eastAsia"/>
-        </w:rPr>
-        <w:t>validation_count</w:t>
-      </w:r>
-      <w:proofErr w:type="spellEnd"/>
-      <w:r>
-        <w:rPr>
-          <w:rFonts w:hint="eastAsia"/>
-        </w:rPr>
-        <w:t>变成-1，即0xffffffff。说明cache读写验证通过。</w:t>
+        <w:t>该testbench对cache进行N次顺序写入，再进行3N次随机读写，最后进行N次顺序读出，并验证读出的数据是否符合预期，每当读取的数据符合预期，validation_count这个变量就+1，直到完成所有读出数据的验证后，validation_count变成-1，即0xffffffff。说明cache读写验证通过。</w:t>
       </w:r>
     </w:p>
     <w:p>
       <w:pPr>
         <w:jc w:val="left"/>
+        <w:rPr>
+          <w:rFonts w:hint="eastAsia"/>
+        </w:rPr>
       </w:pPr>
       <w:r>
         <w:rPr>
@@ -4342,6 +3424,9 @@
     <w:p>
       <w:pPr>
         <w:jc w:val="left"/>
+        <w:rPr>
+          <w:rFonts w:hint="eastAsia"/>
+        </w:rPr>
       </w:pPr>
       <w:r>
         <w:rPr>
@@ -4349,7 +3434,7 @@
           <w:noProof/>
         </w:rPr>
         <w:drawing>
-          <wp:inline distT="0" distB="0" distL="0" distR="0" wp14:anchorId="635EEE6C" wp14:editId="4BEDA19D">
+          <wp:inline distT="0" distB="0" distL="0" distR="0">
             <wp:extent cx="5273040" cy="1534160"/>
             <wp:effectExtent l="19050" t="0" r="3810" b="0"/>
             <wp:docPr id="4" name="图片 4"/>
@@ -4398,6 +3483,9 @@
     <w:p>
       <w:pPr>
         <w:jc w:val="center"/>
+        <w:rPr>
+          <w:rFonts w:hint="eastAsia"/>
+        </w:rPr>
       </w:pPr>
       <w:r>
         <w:rPr>
@@ -4409,34 +3497,23 @@
     <w:p>
       <w:pPr>
         <w:jc w:val="left"/>
+        <w:rPr>
+          <w:rFonts w:hint="eastAsia"/>
+        </w:rPr>
       </w:pPr>
       <w:r>
         <w:rPr>
           <w:rFonts w:hint="eastAsia"/>
         </w:rPr>
         <w:tab/>
-        <w:t>你可以使用管道命令，将打印结果写入.</w:t>
-      </w:r>
-      <w:proofErr w:type="spellStart"/>
-      <w:r>
-        <w:rPr>
-          <w:rFonts w:hint="eastAsia"/>
-        </w:rPr>
-        <w:t>sv</w:t>
-      </w:r>
-      <w:proofErr w:type="spellEnd"/>
-      <w:r>
-        <w:rPr>
-          <w:rFonts w:hint="eastAsia"/>
-        </w:rPr>
-        <w:t>文件中：</w:t>
+        <w:t>你可以使用管道命令，将打印结果写入.sv文件中：</w:t>
       </w:r>
     </w:p>
     <w:tbl>
       <w:tblPr>
-        <w:tblStyle w:val="TableGrid"/>
+        <w:tblStyle w:val="a7"/>
         <w:tblW w:w="0" w:type="auto"/>
-        <w:tblLook w:val="04A0" w:firstRow="1" w:lastRow="0" w:firstColumn="1" w:lastColumn="0" w:noHBand="0" w:noVBand="1"/>
+        <w:tblLook w:val="04A0"/>
       </w:tblPr>
       <w:tblGrid>
         <w:gridCol w:w="8522"/>
@@ -4450,13 +3527,8 @@
             <w:pPr>
               <w:jc w:val="left"/>
             </w:pPr>
-            <w:proofErr w:type="gramStart"/>
-            <w:r>
-              <w:t>python .</w:t>
-            </w:r>
-            <w:proofErr w:type="gramEnd"/>
-            <w:r>
-              <w:t>\generate_cache_tb.py 16</w:t>
+            <w:r>
+              <w:t>python .\generate_cache_tb.py 16</w:t>
             </w:r>
             <w:r>
               <w:rPr>
@@ -4475,23 +3547,15 @@
     </w:p>
     <w:p>
       <w:pPr>
-        <w:pStyle w:val="Heading4"/>
+        <w:pStyle w:val="4"/>
       </w:pPr>
       <w:r>
         <w:rPr>
           <w:rFonts w:hint="eastAsia"/>
         </w:rPr>
         <w:lastRenderedPageBreak/>
-        <w:t>关于</w:t>
-      </w:r>
-      <w:proofErr w:type="spellStart"/>
-      <w:r>
-        <w:rPr>
-          <w:rFonts w:hint="eastAsia"/>
-        </w:rPr>
-        <w:t>SystemVerilog</w:t>
-      </w:r>
-      <w:proofErr w:type="spellEnd"/>
+        <w:t>关于SystemVerilog</w:t>
+      </w:r>
     </w:p>
     <w:p>
       <w:r>
@@ -4499,104 +3563,20 @@
           <w:rFonts w:hint="eastAsia"/>
         </w:rPr>
         <w:tab/>
-        <w:t>注意到我们提供的cache代码实际上是</w:t>
-      </w:r>
-      <w:proofErr w:type="spellStart"/>
-      <w:r>
-        <w:rPr>
-          <w:rFonts w:hint="eastAsia"/>
-        </w:rPr>
-        <w:t>SystemVerilog</w:t>
-      </w:r>
-      <w:proofErr w:type="spellEnd"/>
-      <w:r>
-        <w:rPr>
-          <w:rFonts w:hint="eastAsia"/>
-        </w:rPr>
-        <w:t>，以.</w:t>
-      </w:r>
-      <w:proofErr w:type="spellStart"/>
-      <w:r>
-        <w:rPr>
-          <w:rFonts w:hint="eastAsia"/>
-        </w:rPr>
-        <w:t>sv</w:t>
-      </w:r>
-      <w:proofErr w:type="spellEnd"/>
-      <w:r>
-        <w:rPr>
-          <w:rFonts w:hint="eastAsia"/>
-        </w:rPr>
-        <w:t>为文件后缀。</w:t>
-      </w:r>
-      <w:proofErr w:type="spellStart"/>
-      <w:r>
-        <w:rPr>
-          <w:rFonts w:hint="eastAsia"/>
-        </w:rPr>
-        <w:t>SystemVerilog</w:t>
-      </w:r>
-      <w:proofErr w:type="spellEnd"/>
-      <w:r>
-        <w:rPr>
-          <w:rFonts w:hint="eastAsia"/>
-        </w:rPr>
-        <w:t>与Verilog兼容性极强，模块之间可以互相调用（类似于C和C++的关系）。这里我们使用</w:t>
-      </w:r>
-      <w:proofErr w:type="spellStart"/>
-      <w:r>
-        <w:rPr>
-          <w:rFonts w:hint="eastAsia"/>
-        </w:rPr>
-        <w:t>SystemVerilog</w:t>
-      </w:r>
-      <w:proofErr w:type="spellEnd"/>
-      <w:r>
-        <w:rPr>
-          <w:rFonts w:hint="eastAsia"/>
-        </w:rPr>
-        <w:t>是因为它更能方便的操作多维数组，cache实验中很多地方使用多维数组非常方便。不需要学生去系统的学习</w:t>
-      </w:r>
-      <w:proofErr w:type="spellStart"/>
-      <w:r>
-        <w:rPr>
-          <w:rFonts w:hint="eastAsia"/>
-        </w:rPr>
-        <w:t>SystemVerilog</w:t>
-      </w:r>
-      <w:proofErr w:type="spellEnd"/>
-      <w:r>
-        <w:rPr>
-          <w:rFonts w:hint="eastAsia"/>
-        </w:rPr>
-        <w:t>语法，只需要了解它的少量feature即可。</w:t>
+        <w:t>注意到我们提供的cache代码实际上是SystemVerilog，以.sv为文件后缀。SystemVerilog与Verilog兼容性极强，模块之间可以互相调用（类似于C和C++的关系）。这里我们使用SystemVerilog是因为它更能方便的操作多维数组，cache实验中很多地方使用多维数组非常方便。不需要学生去系统的学习SystemVerilog语法，只需要了解它的少量feature即可。</w:t>
       </w:r>
     </w:p>
     <w:p/>
     <w:p/>
     <w:p>
       <w:pPr>
-        <w:pStyle w:val="Heading4"/>
-      </w:pPr>
-      <w:r>
-        <w:rPr>
-          <w:rFonts w:hint="eastAsia"/>
-        </w:rPr>
-        <w:t>关于</w:t>
-      </w:r>
-      <w:proofErr w:type="spellStart"/>
-      <w:r>
-        <w:rPr>
-          <w:rFonts w:hint="eastAsia"/>
-        </w:rPr>
-        <w:t>Vivado</w:t>
-      </w:r>
-      <w:proofErr w:type="spellEnd"/>
-      <w:r>
-        <w:rPr>
-          <w:rFonts w:hint="eastAsia"/>
-        </w:rPr>
-        <w:t>的综合(Synthesis)</w:t>
+        <w:pStyle w:val="4"/>
+      </w:pPr>
+      <w:r>
+        <w:rPr>
+          <w:rFonts w:hint="eastAsia"/>
+        </w:rPr>
+        <w:t>关于Vivado的综合(Synthesis)</w:t>
       </w:r>
     </w:p>
     <w:p>
@@ -4605,35 +3585,7 @@
           <w:rFonts w:hint="eastAsia"/>
         </w:rPr>
         <w:tab/>
-        <w:t>因为cache实验最终要求学生对不同参数的cache进行资源消耗评估，所以必须学会使用使用</w:t>
-      </w:r>
-      <w:proofErr w:type="spellStart"/>
-      <w:r>
-        <w:rPr>
-          <w:rFonts w:hint="eastAsia"/>
-        </w:rPr>
-        <w:t>Vivado</w:t>
-      </w:r>
-      <w:proofErr w:type="spellEnd"/>
-      <w:r>
-        <w:rPr>
-          <w:rFonts w:hint="eastAsia"/>
-        </w:rPr>
-        <w:t>将</w:t>
-      </w:r>
-      <w:proofErr w:type="spellStart"/>
-      <w:r>
-        <w:rPr>
-          <w:rFonts w:hint="eastAsia"/>
-        </w:rPr>
-        <w:t>systemverilog</w:t>
-      </w:r>
-      <w:proofErr w:type="spellEnd"/>
-      <w:r>
-        <w:rPr>
-          <w:rFonts w:hint="eastAsia"/>
-        </w:rPr>
-        <w:t>代码综合成电路，并查看综合报告。</w:t>
+        <w:t>因为cache实验最终要求学生对不同参数的cache进行资源消耗评估，所以必须学会使用使用Vivado将systemverilog代码综合成电路，并查看综合报告。</w:t>
       </w:r>
     </w:p>
     <w:p>
@@ -4644,21 +3596,7 @@
         <w:rPr>
           <w:rFonts w:hint="eastAsia"/>
         </w:rPr>
-        <w:t>首先，为了提升综合速度，我们仅仅将cache模块作为顶层进行综合。我们要修改cache.sv中的各个cache参数为你想要综合的参数。然后在</w:t>
-      </w:r>
-      <w:proofErr w:type="spellStart"/>
-      <w:r>
-        <w:rPr>
-          <w:rFonts w:hint="eastAsia"/>
-        </w:rPr>
-        <w:t>Vivado</w:t>
-      </w:r>
-      <w:proofErr w:type="spellEnd"/>
-      <w:r>
-        <w:rPr>
-          <w:rFonts w:hint="eastAsia"/>
-        </w:rPr>
-        <w:t>中，设置cache.sv为顶层文件，然后点击Run Synthesis进行综合，如图1</w:t>
+        <w:t>首先，为了提升综合速度，我们仅仅将cache模块作为顶层进行综合。我们要修改cache.sv中的各个cache参数为你想要综合的参数。然后在Vivado中，设置cache.sv为顶层文件，然后点击Run Synthesis进行综合，如图1</w:t>
       </w:r>
       <w:r>
         <w:rPr>
@@ -4683,7 +3621,7 @@
           <w:noProof/>
         </w:rPr>
         <w:drawing>
-          <wp:inline distT="0" distB="0" distL="0" distR="0" wp14:anchorId="765DF1F4" wp14:editId="0D180964">
+          <wp:inline distT="0" distB="0" distL="0" distR="0">
             <wp:extent cx="4019550" cy="1387656"/>
             <wp:effectExtent l="19050" t="0" r="0" b="0"/>
             <wp:docPr id="33" name="图片 33"/>
@@ -4782,7 +3720,7 @@
           <w:noProof/>
         </w:rPr>
         <w:drawing>
-          <wp:inline distT="0" distB="0" distL="0" distR="0" wp14:anchorId="6E2CFC98" wp14:editId="4EE3470F">
+          <wp:inline distT="0" distB="0" distL="0" distR="0">
             <wp:extent cx="2931822" cy="1544320"/>
             <wp:effectExtent l="19050" t="0" r="1878" b="0"/>
             <wp:docPr id="34" name="图片 34"/>
@@ -4884,21 +3822,7 @@
           <w:rFonts w:hint="eastAsia"/>
         </w:rPr>
         <w:tab/>
-        <w:t>BRAM：主存</w:t>
-      </w:r>
-      <w:proofErr w:type="spellStart"/>
-      <w:r>
-        <w:rPr>
-          <w:rFonts w:hint="eastAsia"/>
-        </w:rPr>
-        <w:t>main_mem</w:t>
-      </w:r>
-      <w:proofErr w:type="spellEnd"/>
-      <w:r>
-        <w:rPr>
-          <w:rFonts w:hint="eastAsia"/>
-        </w:rPr>
-        <w:t>被综合成了BRAM。由于我们不对主存进行修改，所以这一项不需要在意。</w:t>
+        <w:t>BRAM：主存main_mem被综合成了BRAM。由于我们不对主存进行修改，所以这一项不需要在意。</w:t>
       </w:r>
     </w:p>
     <w:p>
@@ -4912,8 +3836,17 @@
         <w:tab/>
         <w:t>IO、BUFG等：这些与FPGA管脚相关，完全不需要在意。</w:t>
       </w:r>
-      <w:bookmarkStart w:id="0" w:name="_GoBack"/>
-      <w:bookmarkEnd w:id="0"/>
+    </w:p>
+    <w:p>
+      <w:pPr>
+        <w:tabs>
+          <w:tab w:val="left" w:pos="6552"/>
+        </w:tabs>
+      </w:pPr>
+      <w:r>
+        <w:lastRenderedPageBreak/>
+        <w:tab/>
+      </w:r>
     </w:p>
     <w:sectPr>
       <w:pgSz w:w="11906" w:h="16838"/>
@@ -4926,7 +3859,7 @@
 </file>
 
 <file path=word/endnotes.xml><?xml version="1.0" encoding="utf-8"?>
-<w:endnotes xmlns:wpc="http://schemas.microsoft.com/office/word/2010/wordprocessingCanvas" xmlns:cx="http://schemas.microsoft.com/office/drawing/2014/chartex" xmlns:cx1="http://schemas.microsoft.com/office/drawing/2015/9/8/chartex" xmlns:cx2="http://schemas.microsoft.com/office/drawing/2015/10/21/chartex" xmlns:cx3="http://schemas.microsoft.com/office/drawing/2016/5/9/chartex" xmlns:cx4="http://schemas.microsoft.com/office/drawing/2016/5/10/chartex" xmlns:cx5="http://schemas.microsoft.com/office/drawing/2016/5/11/chartex" xmlns:cx6="http://schemas.microsoft.com/office/drawing/2016/5/12/chartex" xmlns:cx7="http://schemas.microsoft.com/office/drawing/2016/5/13/chartex" xmlns:cx8="http://schemas.microsoft.com/office/drawing/2016/5/14/chartex" xmlns:mc="http://schemas.openxmlformats.org/markup-compatibility/2006" xmlns:aink="http://schemas.microsoft.com/office/drawing/2016/ink" xmlns:am3d="http://schemas.microsoft.com/office/drawing/2017/model3d" xmlns:o="urn:schemas-microsoft-com:office:office" xmlns:r="http://schemas.openxmlformats.org/officeDocument/2006/relationships" xmlns:m="http://schemas.openxmlformats.org/officeDocument/2006/math" xmlns:v="urn:schemas-microsoft-com:vml" xmlns:wp14="http://schemas.microsoft.com/office/word/2010/wordprocessingDrawing" xmlns:wp="http://schemas.openxmlformats.org/drawingml/2006/wordprocessingDrawing" xmlns:w10="urn:schemas-microsoft-com:office:word" xmlns:w="http://schemas.openxmlformats.org/wordprocessingml/2006/main" xmlns:w14="http://schemas.microsoft.com/office/word/2010/wordml" xmlns:w15="http://schemas.microsoft.com/office/word/2012/wordml" xmlns:w16cid="http://schemas.microsoft.com/office/word/2016/wordml/cid" xmlns:w16se="http://schemas.microsoft.com/office/word/2015/wordml/symex" xmlns:wpg="http://schemas.microsoft.com/office/word/2010/wordprocessingGroup" xmlns:wpi="http://schemas.microsoft.com/office/word/2010/wordprocessingInk" xmlns:wne="http://schemas.microsoft.com/office/word/2006/wordml" xmlns:wps="http://schemas.microsoft.com/office/word/2010/wordprocessingShape" mc:Ignorable="w14 w15 w16se w16cid wp14">
+<w:endnotes xmlns:ve="http://schemas.openxmlformats.org/markup-compatibility/2006" xmlns:o="urn:schemas-microsoft-com:office:office" xmlns:r="http://schemas.openxmlformats.org/officeDocument/2006/relationships" xmlns:m="http://schemas.openxmlformats.org/officeDocument/2006/math" xmlns:v="urn:schemas-microsoft-com:vml" xmlns:wp="http://schemas.openxmlformats.org/drawingml/2006/wordprocessingDrawing" xmlns:w10="urn:schemas-microsoft-com:office:word" xmlns:w="http://schemas.openxmlformats.org/wordprocessingml/2006/main" xmlns:wne="http://schemas.microsoft.com/office/word/2006/wordml">
   <w:endnote w:type="separator" w:id="-1">
     <w:p>
       <w:r>
@@ -4945,7 +3878,7 @@
 </file>
 
 <file path=word/footnotes.xml><?xml version="1.0" encoding="utf-8"?>
-<w:footnotes xmlns:wpc="http://schemas.microsoft.com/office/word/2010/wordprocessingCanvas" xmlns:cx="http://schemas.microsoft.com/office/drawing/2014/chartex" xmlns:cx1="http://schemas.microsoft.com/office/drawing/2015/9/8/chartex" xmlns:cx2="http://schemas.microsoft.com/office/drawing/2015/10/21/chartex" xmlns:cx3="http://schemas.microsoft.com/office/drawing/2016/5/9/chartex" xmlns:cx4="http://schemas.microsoft.com/office/drawing/2016/5/10/chartex" xmlns:cx5="http://schemas.microsoft.com/office/drawing/2016/5/11/chartex" xmlns:cx6="http://schemas.microsoft.com/office/drawing/2016/5/12/chartex" xmlns:cx7="http://schemas.microsoft.com/office/drawing/2016/5/13/chartex" xmlns:cx8="http://schemas.microsoft.com/office/drawing/2016/5/14/chartex" xmlns:mc="http://schemas.openxmlformats.org/markup-compatibility/2006" xmlns:aink="http://schemas.microsoft.com/office/drawing/2016/ink" xmlns:am3d="http://schemas.microsoft.com/office/drawing/2017/model3d" xmlns:o="urn:schemas-microsoft-com:office:office" xmlns:r="http://schemas.openxmlformats.org/officeDocument/2006/relationships" xmlns:m="http://schemas.openxmlformats.org/officeDocument/2006/math" xmlns:v="urn:schemas-microsoft-com:vml" xmlns:wp14="http://schemas.microsoft.com/office/word/2010/wordprocessingDrawing" xmlns:wp="http://schemas.openxmlformats.org/drawingml/2006/wordprocessingDrawing" xmlns:w10="urn:schemas-microsoft-com:office:word" xmlns:w="http://schemas.openxmlformats.org/wordprocessingml/2006/main" xmlns:w14="http://schemas.microsoft.com/office/word/2010/wordml" xmlns:w15="http://schemas.microsoft.com/office/word/2012/wordml" xmlns:w16cid="http://schemas.microsoft.com/office/word/2016/wordml/cid" xmlns:w16se="http://schemas.microsoft.com/office/word/2015/wordml/symex" xmlns:wpg="http://schemas.microsoft.com/office/word/2010/wordprocessingGroup" xmlns:wpi="http://schemas.microsoft.com/office/word/2010/wordprocessingInk" xmlns:wne="http://schemas.microsoft.com/office/word/2006/wordml" xmlns:wps="http://schemas.microsoft.com/office/word/2010/wordprocessingShape" mc:Ignorable="w14 w15 w16se w16cid wp14">
+<w:footnotes xmlns:ve="http://schemas.openxmlformats.org/markup-compatibility/2006" xmlns:o="urn:schemas-microsoft-com:office:office" xmlns:r="http://schemas.openxmlformats.org/officeDocument/2006/relationships" xmlns:m="http://schemas.openxmlformats.org/officeDocument/2006/math" xmlns:v="urn:schemas-microsoft-com:vml" xmlns:wp="http://schemas.openxmlformats.org/drawingml/2006/wordprocessingDrawing" xmlns:w10="urn:schemas-microsoft-com:office:word" xmlns:w="http://schemas.openxmlformats.org/wordprocessingml/2006/main" xmlns:wne="http://schemas.microsoft.com/office/word/2006/wordml">
   <w:footnote w:type="separator" w:id="-1">
     <w:p>
       <w:r>
@@ -4964,8 +3897,8 @@
 </file>
 
 <file path=word/numbering.xml><?xml version="1.0" encoding="utf-8"?>
-<w:numbering xmlns:wpc="http://schemas.microsoft.com/office/word/2010/wordprocessingCanvas" xmlns:cx="http://schemas.microsoft.com/office/drawing/2014/chartex" xmlns:cx1="http://schemas.microsoft.com/office/drawing/2015/9/8/chartex" xmlns:cx2="http://schemas.microsoft.com/office/drawing/2015/10/21/chartex" xmlns:cx3="http://schemas.microsoft.com/office/drawing/2016/5/9/chartex" xmlns:cx4="http://schemas.microsoft.com/office/drawing/2016/5/10/chartex" xmlns:cx5="http://schemas.microsoft.com/office/drawing/2016/5/11/chartex" xmlns:cx6="http://schemas.microsoft.com/office/drawing/2016/5/12/chartex" xmlns:cx7="http://schemas.microsoft.com/office/drawing/2016/5/13/chartex" xmlns:cx8="http://schemas.microsoft.com/office/drawing/2016/5/14/chartex" xmlns:mc="http://schemas.openxmlformats.org/markup-compatibility/2006" xmlns:aink="http://schemas.microsoft.com/office/drawing/2016/ink" xmlns:am3d="http://schemas.microsoft.com/office/drawing/2017/model3d" xmlns:o="urn:schemas-microsoft-com:office:office" xmlns:r="http://schemas.openxmlformats.org/officeDocument/2006/relationships" xmlns:m="http://schemas.openxmlformats.org/officeDocument/2006/math" xmlns:v="urn:schemas-microsoft-com:vml" xmlns:wp14="http://schemas.microsoft.com/office/word/2010/wordprocessingDrawing" xmlns:wp="http://schemas.openxmlformats.org/drawingml/2006/wordprocessingDrawing" xmlns:w10="urn:schemas-microsoft-com:office:word" xmlns:w="http://schemas.openxmlformats.org/wordprocessingml/2006/main" xmlns:w14="http://schemas.microsoft.com/office/word/2010/wordml" xmlns:w15="http://schemas.microsoft.com/office/word/2012/wordml" xmlns:w16cid="http://schemas.microsoft.com/office/word/2016/wordml/cid" xmlns:w16se="http://schemas.microsoft.com/office/word/2015/wordml/symex" xmlns:wpg="http://schemas.microsoft.com/office/word/2010/wordprocessingGroup" xmlns:wpi="http://schemas.microsoft.com/office/word/2010/wordprocessingInk" xmlns:wne="http://schemas.microsoft.com/office/word/2006/wordml" xmlns:wps="http://schemas.microsoft.com/office/word/2010/wordprocessingShape" mc:Ignorable="w14 w15 w16se w16cid wp14">
-  <w:abstractNum w:abstractNumId="0" w15:restartNumberingAfterBreak="0">
+<w:numbering xmlns:ve="http://schemas.openxmlformats.org/markup-compatibility/2006" xmlns:o="urn:schemas-microsoft-com:office:office" xmlns:r="http://schemas.openxmlformats.org/officeDocument/2006/relationships" xmlns:m="http://schemas.openxmlformats.org/officeDocument/2006/math" xmlns:v="urn:schemas-microsoft-com:vml" xmlns:wp="http://schemas.openxmlformats.org/drawingml/2006/wordprocessingDrawing" xmlns:w10="urn:schemas-microsoft-com:office:word" xmlns:w="http://schemas.openxmlformats.org/wordprocessingml/2006/main" xmlns:wne="http://schemas.microsoft.com/office/word/2006/wordml">
+  <w:abstractNum w:abstractNumId="0">
     <w:nsid w:val="221E0E96"/>
     <w:multiLevelType w:val="hybridMultilevel"/>
     <w:tmpl w:val="4ECAFC80"/>
@@ -5054,7 +3987,7 @@
       </w:pPr>
     </w:lvl>
   </w:abstractNum>
-  <w:abstractNum w:abstractNumId="1" w15:restartNumberingAfterBreak="0">
+  <w:abstractNum w:abstractNumId="1">
     <w:nsid w:val="58032D7A"/>
     <w:multiLevelType w:val="hybridMultilevel"/>
     <w:tmpl w:val="BC52168A"/>
@@ -5143,7 +4076,7 @@
       </w:pPr>
     </w:lvl>
   </w:abstractNum>
-  <w:abstractNum w:abstractNumId="2" w15:restartNumberingAfterBreak="0">
+  <w:abstractNum w:abstractNumId="2">
     <w:nsid w:val="6F694F6F"/>
     <w:multiLevelType w:val="hybridMultilevel"/>
     <w:tmpl w:val="51EADF18"/>
@@ -5232,7 +4165,7 @@
       </w:pPr>
     </w:lvl>
   </w:abstractNum>
-  <w:abstractNum w:abstractNumId="3" w15:restartNumberingAfterBreak="0">
+  <w:abstractNum w:abstractNumId="3">
     <w:nsid w:val="72D52DA2"/>
     <w:multiLevelType w:val="hybridMultilevel"/>
     <w:tmpl w:val="B010E500"/>
@@ -5337,7 +4270,7 @@
 </file>
 
 <file path=word/styles.xml><?xml version="1.0" encoding="utf-8"?>
-<w:styles xmlns:mc="http://schemas.openxmlformats.org/markup-compatibility/2006" xmlns:r="http://schemas.openxmlformats.org/officeDocument/2006/relationships" xmlns:w="http://schemas.openxmlformats.org/wordprocessingml/2006/main" xmlns:w14="http://schemas.microsoft.com/office/word/2010/wordml" xmlns:w15="http://schemas.microsoft.com/office/word/2012/wordml" xmlns:w16cid="http://schemas.microsoft.com/office/word/2016/wordml/cid" xmlns:w16se="http://schemas.microsoft.com/office/word/2015/wordml/symex" mc:Ignorable="w14 w15 w16se w16cid">
+<w:styles xmlns:r="http://schemas.openxmlformats.org/officeDocument/2006/relationships" xmlns:w="http://schemas.openxmlformats.org/wordprocessingml/2006/main">
   <w:docDefaults>
     <w:rPrDefault>
       <w:rPr>
@@ -5350,385 +4283,146 @@
     </w:rPrDefault>
     <w:pPrDefault/>
   </w:docDefaults>
-  <w:latentStyles w:defLockedState="0" w:defUIPriority="99" w:defSemiHidden="0" w:defUnhideWhenUsed="0" w:defQFormat="0" w:count="376">
-    <w:lsdException w:name="Normal" w:uiPriority="0" w:qFormat="1"/>
-    <w:lsdException w:name="heading 1" w:uiPriority="9" w:qFormat="1"/>
-    <w:lsdException w:name="heading 2" w:semiHidden="1" w:uiPriority="9" w:unhideWhenUsed="1" w:qFormat="1"/>
-    <w:lsdException w:name="heading 3" w:semiHidden="1" w:uiPriority="9" w:unhideWhenUsed="1" w:qFormat="1"/>
-    <w:lsdException w:name="heading 4" w:semiHidden="1" w:uiPriority="9" w:unhideWhenUsed="1" w:qFormat="1"/>
-    <w:lsdException w:name="heading 5" w:semiHidden="1" w:uiPriority="9" w:unhideWhenUsed="1" w:qFormat="1"/>
-    <w:lsdException w:name="heading 6" w:semiHidden="1" w:uiPriority="9" w:unhideWhenUsed="1" w:qFormat="1"/>
-    <w:lsdException w:name="heading 7" w:semiHidden="1" w:uiPriority="9" w:unhideWhenUsed="1" w:qFormat="1"/>
-    <w:lsdException w:name="heading 8" w:semiHidden="1" w:uiPriority="9" w:unhideWhenUsed="1" w:qFormat="1"/>
-    <w:lsdException w:name="heading 9" w:semiHidden="1" w:uiPriority="9" w:unhideWhenUsed="1" w:qFormat="1"/>
-    <w:lsdException w:name="index 1" w:semiHidden="1" w:unhideWhenUsed="1"/>
-    <w:lsdException w:name="index 2" w:semiHidden="1" w:unhideWhenUsed="1"/>
-    <w:lsdException w:name="index 3" w:semiHidden="1" w:unhideWhenUsed="1"/>
-    <w:lsdException w:name="index 4" w:semiHidden="1" w:unhideWhenUsed="1"/>
-    <w:lsdException w:name="index 5" w:semiHidden="1" w:unhideWhenUsed="1"/>
-    <w:lsdException w:name="index 6" w:semiHidden="1" w:unhideWhenUsed="1"/>
-    <w:lsdException w:name="index 7" w:semiHidden="1" w:unhideWhenUsed="1"/>
-    <w:lsdException w:name="index 8" w:semiHidden="1" w:unhideWhenUsed="1"/>
-    <w:lsdException w:name="index 9" w:semiHidden="1" w:unhideWhenUsed="1"/>
-    <w:lsdException w:name="toc 1" w:semiHidden="1" w:uiPriority="39" w:unhideWhenUsed="1"/>
-    <w:lsdException w:name="toc 2" w:semiHidden="1" w:uiPriority="39" w:unhideWhenUsed="1"/>
-    <w:lsdException w:name="toc 3" w:semiHidden="1" w:uiPriority="39" w:unhideWhenUsed="1"/>
-    <w:lsdException w:name="toc 4" w:semiHidden="1" w:uiPriority="39" w:unhideWhenUsed="1"/>
-    <w:lsdException w:name="toc 5" w:semiHidden="1" w:uiPriority="39" w:unhideWhenUsed="1"/>
-    <w:lsdException w:name="toc 6" w:semiHidden="1" w:uiPriority="39" w:unhideWhenUsed="1"/>
-    <w:lsdException w:name="toc 7" w:semiHidden="1" w:uiPriority="39" w:unhideWhenUsed="1"/>
-    <w:lsdException w:name="toc 8" w:semiHidden="1" w:uiPriority="39" w:unhideWhenUsed="1"/>
-    <w:lsdException w:name="toc 9" w:semiHidden="1" w:uiPriority="39" w:unhideWhenUsed="1"/>
-    <w:lsdException w:name="Normal Indent" w:semiHidden="1" w:unhideWhenUsed="1"/>
-    <w:lsdException w:name="footnote text" w:semiHidden="1" w:unhideWhenUsed="1"/>
-    <w:lsdException w:name="annotation text" w:semiHidden="1" w:unhideWhenUsed="1"/>
-    <w:lsdException w:name="header" w:semiHidden="1" w:unhideWhenUsed="1"/>
-    <w:lsdException w:name="footer" w:semiHidden="1" w:unhideWhenUsed="1"/>
-    <w:lsdException w:name="index heading" w:semiHidden="1" w:unhideWhenUsed="1"/>
-    <w:lsdException w:name="caption" w:semiHidden="1" w:uiPriority="35" w:unhideWhenUsed="1" w:qFormat="1"/>
-    <w:lsdException w:name="table of figures" w:semiHidden="1" w:unhideWhenUsed="1"/>
-    <w:lsdException w:name="envelope address" w:semiHidden="1" w:unhideWhenUsed="1"/>
-    <w:lsdException w:name="envelope return" w:semiHidden="1" w:unhideWhenUsed="1"/>
-    <w:lsdException w:name="footnote reference" w:semiHidden="1" w:unhideWhenUsed="1"/>
-    <w:lsdException w:name="annotation reference" w:semiHidden="1" w:unhideWhenUsed="1"/>
-    <w:lsdException w:name="line number" w:semiHidden="1" w:unhideWhenUsed="1"/>
-    <w:lsdException w:name="page number" w:semiHidden="1" w:unhideWhenUsed="1"/>
-    <w:lsdException w:name="endnote reference" w:semiHidden="1" w:unhideWhenUsed="1"/>
-    <w:lsdException w:name="endnote text" w:semiHidden="1" w:unhideWhenUsed="1"/>
-    <w:lsdException w:name="table of authorities" w:semiHidden="1" w:unhideWhenUsed="1"/>
-    <w:lsdException w:name="macro" w:semiHidden="1" w:unhideWhenUsed="1"/>
-    <w:lsdException w:name="toa heading" w:semiHidden="1" w:unhideWhenUsed="1"/>
-    <w:lsdException w:name="List" w:semiHidden="1" w:unhideWhenUsed="1"/>
-    <w:lsdException w:name="List Bullet" w:semiHidden="1" w:unhideWhenUsed="1"/>
-    <w:lsdException w:name="List Number" w:semiHidden="1" w:unhideWhenUsed="1"/>
-    <w:lsdException w:name="List 2" w:semiHidden="1" w:unhideWhenUsed="1"/>
-    <w:lsdException w:name="List 3" w:semiHidden="1" w:unhideWhenUsed="1"/>
-    <w:lsdException w:name="List 4" w:semiHidden="1" w:unhideWhenUsed="1"/>
-    <w:lsdException w:name="List 5" w:semiHidden="1" w:unhideWhenUsed="1"/>
-    <w:lsdException w:name="List Bullet 2" w:semiHidden="1" w:unhideWhenUsed="1"/>
-    <w:lsdException w:name="List Bullet 3" w:semiHidden="1" w:unhideWhenUsed="1"/>
-    <w:lsdException w:name="List Bullet 4" w:semiHidden="1" w:unhideWhenUsed="1"/>
-    <w:lsdException w:name="List Bullet 5" w:semiHidden="1" w:unhideWhenUsed="1"/>
-    <w:lsdException w:name="List Number 2" w:semiHidden="1" w:unhideWhenUsed="1"/>
-    <w:lsdException w:name="List Number 3" w:semiHidden="1" w:unhideWhenUsed="1"/>
-    <w:lsdException w:name="List Number 4" w:semiHidden="1" w:unhideWhenUsed="1"/>
-    <w:lsdException w:name="List Number 5" w:semiHidden="1" w:unhideWhenUsed="1"/>
-    <w:lsdException w:name="Title" w:uiPriority="10" w:qFormat="1"/>
-    <w:lsdException w:name="Closing" w:semiHidden="1" w:unhideWhenUsed="1"/>
-    <w:lsdException w:name="Signature" w:semiHidden="1" w:unhideWhenUsed="1"/>
-    <w:lsdException w:name="Default Paragraph Font" w:semiHidden="1" w:uiPriority="1" w:unhideWhenUsed="1"/>
-    <w:lsdException w:name="Body Text" w:semiHidden="1" w:unhideWhenUsed="1"/>
-    <w:lsdException w:name="Body Text Indent" w:semiHidden="1" w:unhideWhenUsed="1"/>
-    <w:lsdException w:name="List Continue" w:semiHidden="1" w:unhideWhenUsed="1"/>
-    <w:lsdException w:name="List Continue 2" w:semiHidden="1" w:unhideWhenUsed="1"/>
-    <w:lsdException w:name="List Continue 3" w:semiHidden="1" w:unhideWhenUsed="1"/>
-    <w:lsdException w:name="List Continue 4" w:semiHidden="1" w:unhideWhenUsed="1"/>
-    <w:lsdException w:name="List Continue 5" w:semiHidden="1" w:unhideWhenUsed="1"/>
-    <w:lsdException w:name="Message Header" w:semiHidden="1" w:unhideWhenUsed="1"/>
-    <w:lsdException w:name="Subtitle" w:uiPriority="11" w:qFormat="1"/>
-    <w:lsdException w:name="Salutation" w:semiHidden="1" w:unhideWhenUsed="1"/>
-    <w:lsdException w:name="Date" w:semiHidden="1" w:unhideWhenUsed="1"/>
-    <w:lsdException w:name="Body Text First Indent" w:semiHidden="1" w:unhideWhenUsed="1"/>
-    <w:lsdException w:name="Body Text First Indent 2" w:semiHidden="1" w:unhideWhenUsed="1"/>
-    <w:lsdException w:name="Note Heading" w:semiHidden="1" w:unhideWhenUsed="1"/>
-    <w:lsdException w:name="Body Text 2" w:semiHidden="1" w:unhideWhenUsed="1"/>
-    <w:lsdException w:name="Body Text 3" w:semiHidden="1" w:unhideWhenUsed="1"/>
-    <w:lsdException w:name="Body Text Indent 2" w:semiHidden="1" w:unhideWhenUsed="1"/>
-    <w:lsdException w:name="Body Text Indent 3" w:semiHidden="1" w:unhideWhenUsed="1"/>
-    <w:lsdException w:name="Block Text" w:semiHidden="1" w:unhideWhenUsed="1"/>
-    <w:lsdException w:name="Hyperlink" w:semiHidden="1" w:unhideWhenUsed="1"/>
-    <w:lsdException w:name="FollowedHyperlink" w:semiHidden="1" w:unhideWhenUsed="1"/>
-    <w:lsdException w:name="Strong" w:uiPriority="22" w:qFormat="1"/>
-    <w:lsdException w:name="Emphasis" w:uiPriority="20" w:qFormat="1"/>
-    <w:lsdException w:name="Document Map" w:semiHidden="1" w:unhideWhenUsed="1"/>
-    <w:lsdException w:name="Plain Text" w:semiHidden="1" w:unhideWhenUsed="1"/>
-    <w:lsdException w:name="E-mail Signature" w:semiHidden="1" w:unhideWhenUsed="1"/>
-    <w:lsdException w:name="HTML Top of Form" w:semiHidden="1" w:unhideWhenUsed="1"/>
-    <w:lsdException w:name="HTML Bottom of Form" w:semiHidden="1" w:unhideWhenUsed="1"/>
-    <w:lsdException w:name="Normal (Web)" w:semiHidden="1" w:unhideWhenUsed="1"/>
-    <w:lsdException w:name="HTML Acronym" w:semiHidden="1" w:unhideWhenUsed="1"/>
-    <w:lsdException w:name="HTML Address" w:semiHidden="1" w:unhideWhenUsed="1"/>
-    <w:lsdException w:name="HTML Cite" w:semiHidden="1" w:unhideWhenUsed="1"/>
-    <w:lsdException w:name="HTML Code" w:semiHidden="1" w:unhideWhenUsed="1"/>
-    <w:lsdException w:name="HTML Definition" w:semiHidden="1" w:unhideWhenUsed="1"/>
-    <w:lsdException w:name="HTML Keyboard" w:semiHidden="1" w:unhideWhenUsed="1"/>
-    <w:lsdException w:name="HTML Preformatted" w:semiHidden="1" w:unhideWhenUsed="1"/>
-    <w:lsdException w:name="HTML Sample" w:semiHidden="1" w:unhideWhenUsed="1"/>
-    <w:lsdException w:name="HTML Typewriter" w:semiHidden="1" w:unhideWhenUsed="1"/>
-    <w:lsdException w:name="HTML Variable" w:semiHidden="1" w:unhideWhenUsed="1"/>
-    <w:lsdException w:name="Normal Table" w:semiHidden="1" w:unhideWhenUsed="1"/>
-    <w:lsdException w:name="annotation subject" w:semiHidden="1" w:unhideWhenUsed="1"/>
-    <w:lsdException w:name="No List" w:semiHidden="1" w:unhideWhenUsed="1"/>
-    <w:lsdException w:name="Outline List 1" w:semiHidden="1" w:unhideWhenUsed="1"/>
-    <w:lsdException w:name="Outline List 2" w:semiHidden="1" w:unhideWhenUsed="1"/>
-    <w:lsdException w:name="Outline List 3" w:semiHidden="1" w:unhideWhenUsed="1"/>
-    <w:lsdException w:name="Table Simple 1" w:semiHidden="1" w:unhideWhenUsed="1"/>
-    <w:lsdException w:name="Table Simple 2" w:semiHidden="1" w:unhideWhenUsed="1"/>
-    <w:lsdException w:name="Table Simple 3" w:semiHidden="1" w:unhideWhenUsed="1"/>
-    <w:lsdException w:name="Table Classic 1" w:semiHidden="1" w:unhideWhenUsed="1"/>
-    <w:lsdException w:name="Table Classic 2" w:semiHidden="1" w:unhideWhenUsed="1"/>
-    <w:lsdException w:name="Table Classic 3" w:semiHidden="1" w:unhideWhenUsed="1"/>
-    <w:lsdException w:name="Table Classic 4" w:semiHidden="1" w:unhideWhenUsed="1"/>
-    <w:lsdException w:name="Table Colorful 1" w:semiHidden="1" w:unhideWhenUsed="1"/>
-    <w:lsdException w:name="Table Colorful 2" w:semiHidden="1" w:unhideWhenUsed="1"/>
-    <w:lsdException w:name="Table Colorful 3" w:semiHidden="1" w:unhideWhenUsed="1"/>
-    <w:lsdException w:name="Table Columns 1" w:semiHidden="1" w:unhideWhenUsed="1"/>
-    <w:lsdException w:name="Table Columns 2" w:semiHidden="1" w:unhideWhenUsed="1"/>
-    <w:lsdException w:name="Table Columns 3" w:semiHidden="1" w:unhideWhenUsed="1"/>
-    <w:lsdException w:name="Table Columns 4" w:semiHidden="1" w:unhideWhenUsed="1"/>
-    <w:lsdException w:name="Table Columns 5" w:semiHidden="1" w:unhideWhenUsed="1"/>
-    <w:lsdException w:name="Table Grid 1" w:semiHidden="1" w:unhideWhenUsed="1"/>
-    <w:lsdException w:name="Table Grid 2" w:semiHidden="1" w:unhideWhenUsed="1"/>
-    <w:lsdException w:name="Table Grid 3" w:semiHidden="1" w:unhideWhenUsed="1"/>
-    <w:lsdException w:name="Table Grid 4" w:semiHidden="1" w:unhideWhenUsed="1"/>
-    <w:lsdException w:name="Table Grid 5" w:semiHidden="1" w:unhideWhenUsed="1"/>
-    <w:lsdException w:name="Table Grid 6" w:semiHidden="1" w:unhideWhenUsed="1"/>
-    <w:lsdException w:name="Table Grid 7" w:semiHidden="1" w:unhideWhenUsed="1"/>
-    <w:lsdException w:name="Table Grid 8" w:semiHidden="1" w:unhideWhenUsed="1"/>
-    <w:lsdException w:name="Table List 1" w:semiHidden="1" w:unhideWhenUsed="1"/>
-    <w:lsdException w:name="Table List 2" w:semiHidden="1" w:unhideWhenUsed="1"/>
-    <w:lsdException w:name="Table List 3" w:semiHidden="1" w:unhideWhenUsed="1"/>
-    <w:lsdException w:name="Table List 4" w:semiHidden="1" w:unhideWhenUsed="1"/>
-    <w:lsdException w:name="Table List 5" w:semiHidden="1" w:unhideWhenUsed="1"/>
-    <w:lsdException w:name="Table List 6" w:semiHidden="1" w:unhideWhenUsed="1"/>
-    <w:lsdException w:name="Table List 7" w:semiHidden="1" w:unhideWhenUsed="1"/>
-    <w:lsdException w:name="Table List 8" w:semiHidden="1" w:unhideWhenUsed="1"/>
-    <w:lsdException w:name="Table 3D effects 1" w:semiHidden="1" w:unhideWhenUsed="1"/>
-    <w:lsdException w:name="Table 3D effects 2" w:semiHidden="1" w:unhideWhenUsed="1"/>
-    <w:lsdException w:name="Table 3D effects 3" w:semiHidden="1" w:unhideWhenUsed="1"/>
-    <w:lsdException w:name="Table Contemporary" w:semiHidden="1" w:unhideWhenUsed="1"/>
-    <w:lsdException w:name="Table Elegant" w:semiHidden="1" w:unhideWhenUsed="1"/>
-    <w:lsdException w:name="Table Professional" w:semiHidden="1" w:unhideWhenUsed="1"/>
-    <w:lsdException w:name="Table Subtle 1" w:semiHidden="1" w:unhideWhenUsed="1"/>
-    <w:lsdException w:name="Table Subtle 2" w:semiHidden="1" w:unhideWhenUsed="1"/>
-    <w:lsdException w:name="Table Web 1" w:semiHidden="1" w:unhideWhenUsed="1"/>
-    <w:lsdException w:name="Table Web 2" w:semiHidden="1" w:unhideWhenUsed="1"/>
-    <w:lsdException w:name="Table Web 3" w:semiHidden="1" w:unhideWhenUsed="1"/>
-    <w:lsdException w:name="Balloon Text" w:semiHidden="1" w:unhideWhenUsed="1"/>
-    <w:lsdException w:name="Table Grid" w:semiHidden="1" w:uiPriority="39" w:unhideWhenUsed="1"/>
-    <w:lsdException w:name="Table Theme" w:semiHidden="1" w:unhideWhenUsed="1"/>
-    <w:lsdException w:name="Placeholder Text" w:semiHidden="1"/>
-    <w:lsdException w:name="No Spacing" w:uiPriority="1" w:qFormat="1"/>
-    <w:lsdException w:name="Light Shading" w:uiPriority="60"/>
-    <w:lsdException w:name="Light List" w:uiPriority="61"/>
-    <w:lsdException w:name="Light Grid" w:uiPriority="62"/>
-    <w:lsdException w:name="Medium Shading 1" w:uiPriority="63"/>
-    <w:lsdException w:name="Medium Shading 2" w:uiPriority="64"/>
-    <w:lsdException w:name="Medium List 1" w:uiPriority="65"/>
-    <w:lsdException w:name="Medium List 2" w:uiPriority="66"/>
-    <w:lsdException w:name="Medium Grid 1" w:uiPriority="67"/>
-    <w:lsdException w:name="Medium Grid 2" w:uiPriority="68"/>
-    <w:lsdException w:name="Medium Grid 3" w:uiPriority="69"/>
-    <w:lsdException w:name="Dark List" w:uiPriority="70"/>
-    <w:lsdException w:name="Colorful Shading" w:uiPriority="71"/>
-    <w:lsdException w:name="Colorful List" w:uiPriority="72"/>
-    <w:lsdException w:name="Colorful Grid" w:uiPriority="73"/>
-    <w:lsdException w:name="Light Shading Accent 1" w:uiPriority="60"/>
-    <w:lsdException w:name="Light List Accent 1" w:uiPriority="61"/>
-    <w:lsdException w:name="Light Grid Accent 1" w:uiPriority="62"/>
-    <w:lsdException w:name="Medium Shading 1 Accent 1" w:uiPriority="63"/>
-    <w:lsdException w:name="Medium Shading 2 Accent 1" w:uiPriority="64"/>
-    <w:lsdException w:name="Medium List 1 Accent 1" w:uiPriority="65"/>
-    <w:lsdException w:name="Revision" w:semiHidden="1"/>
-    <w:lsdException w:name="List Paragraph" w:uiPriority="34" w:qFormat="1"/>
-    <w:lsdException w:name="Quote" w:uiPriority="29" w:qFormat="1"/>
-    <w:lsdException w:name="Intense Quote" w:uiPriority="30" w:qFormat="1"/>
-    <w:lsdException w:name="Medium List 2 Accent 1" w:uiPriority="66"/>
-    <w:lsdException w:name="Medium Grid 1 Accent 1" w:uiPriority="67"/>
-    <w:lsdException w:name="Medium Grid 2 Accent 1" w:uiPriority="68"/>
-    <w:lsdException w:name="Medium Grid 3 Accent 1" w:uiPriority="69"/>
-    <w:lsdException w:name="Dark List Accent 1" w:uiPriority="70"/>
-    <w:lsdException w:name="Colorful Shading Accent 1" w:uiPriority="71"/>
-    <w:lsdException w:name="Colorful List Accent 1" w:uiPriority="72"/>
-    <w:lsdException w:name="Colorful Grid Accent 1" w:uiPriority="73"/>
-    <w:lsdException w:name="Light Shading Accent 2" w:uiPriority="60"/>
-    <w:lsdException w:name="Light List Accent 2" w:uiPriority="61"/>
-    <w:lsdException w:name="Light Grid Accent 2" w:uiPriority="62"/>
-    <w:lsdException w:name="Medium Shading 1 Accent 2" w:uiPriority="63"/>
-    <w:lsdException w:name="Medium Shading 2 Accent 2" w:uiPriority="64"/>
-    <w:lsdException w:name="Medium List 1 Accent 2" w:uiPriority="65"/>
-    <w:lsdException w:name="Medium List 2 Accent 2" w:uiPriority="66"/>
-    <w:lsdException w:name="Medium Grid 1 Accent 2" w:uiPriority="67"/>
-    <w:lsdException w:name="Medium Grid 2 Accent 2" w:uiPriority="68"/>
-    <w:lsdException w:name="Medium Grid 3 Accent 2" w:uiPriority="69"/>
-    <w:lsdException w:name="Dark List Accent 2" w:uiPriority="70"/>
-    <w:lsdException w:name="Colorful Shading Accent 2" w:uiPriority="71"/>
-    <w:lsdException w:name="Colorful List Accent 2" w:uiPriority="72"/>
-    <w:lsdException w:name="Colorful Grid Accent 2" w:uiPriority="73"/>
-    <w:lsdException w:name="Light Shading Accent 3" w:uiPriority="60"/>
-    <w:lsdException w:name="Light List Accent 3" w:uiPriority="61"/>
-    <w:lsdException w:name="Light Grid Accent 3" w:uiPriority="62"/>
-    <w:lsdException w:name="Medium Shading 1 Accent 3" w:uiPriority="63"/>
-    <w:lsdException w:name="Medium Shading 2 Accent 3" w:uiPriority="64"/>
-    <w:lsdException w:name="Medium List 1 Accent 3" w:uiPriority="65"/>
-    <w:lsdException w:name="Medium List 2 Accent 3" w:uiPriority="66"/>
-    <w:lsdException w:name="Medium Grid 1 Accent 3" w:uiPriority="67"/>
-    <w:lsdException w:name="Medium Grid 2 Accent 3" w:uiPriority="68"/>
-    <w:lsdException w:name="Medium Grid 3 Accent 3" w:uiPriority="69"/>
-    <w:lsdException w:name="Dark List Accent 3" w:uiPriority="70"/>
-    <w:lsdException w:name="Colorful Shading Accent 3" w:uiPriority="71"/>
-    <w:lsdException w:name="Colorful List Accent 3" w:uiPriority="72"/>
-    <w:lsdException w:name="Colorful Grid Accent 3" w:uiPriority="73"/>
-    <w:lsdException w:name="Light Shading Accent 4" w:uiPriority="60"/>
-    <w:lsdException w:name="Light List Accent 4" w:uiPriority="61"/>
-    <w:lsdException w:name="Light Grid Accent 4" w:uiPriority="62"/>
-    <w:lsdException w:name="Medium Shading 1 Accent 4" w:uiPriority="63"/>
-    <w:lsdException w:name="Medium Shading 2 Accent 4" w:uiPriority="64"/>
-    <w:lsdException w:name="Medium List 1 Accent 4" w:uiPriority="65"/>
-    <w:lsdException w:name="Medium List 2 Accent 4" w:uiPriority="66"/>
-    <w:lsdException w:name="Medium Grid 1 Accent 4" w:uiPriority="67"/>
-    <w:lsdException w:name="Medium Grid 2 Accent 4" w:uiPriority="68"/>
-    <w:lsdException w:name="Medium Grid 3 Accent 4" w:uiPriority="69"/>
-    <w:lsdException w:name="Dark List Accent 4" w:uiPriority="70"/>
-    <w:lsdException w:name="Colorful Shading Accent 4" w:uiPriority="71"/>
-    <w:lsdException w:name="Colorful List Accent 4" w:uiPriority="72"/>
-    <w:lsdException w:name="Colorful Grid Accent 4" w:uiPriority="73"/>
-    <w:lsdException w:name="Light Shading Accent 5" w:uiPriority="60"/>
-    <w:lsdException w:name="Light List Accent 5" w:uiPriority="61"/>
-    <w:lsdException w:name="Light Grid Accent 5" w:uiPriority="62"/>
-    <w:lsdException w:name="Medium Shading 1 Accent 5" w:uiPriority="63"/>
-    <w:lsdException w:name="Medium Shading 2 Accent 5" w:uiPriority="64"/>
-    <w:lsdException w:name="Medium List 1 Accent 5" w:uiPriority="65"/>
-    <w:lsdException w:name="Medium List 2 Accent 5" w:uiPriority="66"/>
-    <w:lsdException w:name="Medium Grid 1 Accent 5" w:uiPriority="67"/>
-    <w:lsdException w:name="Medium Grid 2 Accent 5" w:uiPriority="68"/>
-    <w:lsdException w:name="Medium Grid 3 Accent 5" w:uiPriority="69"/>
-    <w:lsdException w:name="Dark List Accent 5" w:uiPriority="70"/>
-    <w:lsdException w:name="Colorful Shading Accent 5" w:uiPriority="71"/>
-    <w:lsdException w:name="Colorful List Accent 5" w:uiPriority="72"/>
-    <w:lsdException w:name="Colorful Grid Accent 5" w:uiPriority="73"/>
-    <w:lsdException w:name="Light Shading Accent 6" w:uiPriority="60"/>
-    <w:lsdException w:name="Light List Accent 6" w:uiPriority="61"/>
-    <w:lsdException w:name="Light Grid Accent 6" w:uiPriority="62"/>
-    <w:lsdException w:name="Medium Shading 1 Accent 6" w:uiPriority="63"/>
-    <w:lsdException w:name="Medium Shading 2 Accent 6" w:uiPriority="64"/>
-    <w:lsdException w:name="Medium List 1 Accent 6" w:uiPriority="65"/>
-    <w:lsdException w:name="Medium List 2 Accent 6" w:uiPriority="66"/>
-    <w:lsdException w:name="Medium Grid 1 Accent 6" w:uiPriority="67"/>
-    <w:lsdException w:name="Medium Grid 2 Accent 6" w:uiPriority="68"/>
-    <w:lsdException w:name="Medium Grid 3 Accent 6" w:uiPriority="69"/>
-    <w:lsdException w:name="Dark List Accent 6" w:uiPriority="70"/>
-    <w:lsdException w:name="Colorful Shading Accent 6" w:uiPriority="71"/>
-    <w:lsdException w:name="Colorful List Accent 6" w:uiPriority="72"/>
-    <w:lsdException w:name="Colorful Grid Accent 6" w:uiPriority="73"/>
-    <w:lsdException w:name="Subtle Emphasis" w:uiPriority="19" w:qFormat="1"/>
-    <w:lsdException w:name="Intense Emphasis" w:uiPriority="21" w:qFormat="1"/>
-    <w:lsdException w:name="Subtle Reference" w:uiPriority="31" w:qFormat="1"/>
-    <w:lsdException w:name="Intense Reference" w:uiPriority="32" w:qFormat="1"/>
-    <w:lsdException w:name="Book Title" w:uiPriority="33" w:qFormat="1"/>
-    <w:lsdException w:name="Bibliography" w:semiHidden="1" w:uiPriority="37" w:unhideWhenUsed="1"/>
-    <w:lsdException w:name="TOC Heading" w:semiHidden="1" w:uiPriority="39" w:unhideWhenUsed="1" w:qFormat="1"/>
-    <w:lsdException w:name="Plain Table 1" w:uiPriority="41"/>
-    <w:lsdException w:name="Plain Table 2" w:uiPriority="42"/>
-    <w:lsdException w:name="Plain Table 3" w:uiPriority="43"/>
-    <w:lsdException w:name="Plain Table 4" w:uiPriority="44"/>
-    <w:lsdException w:name="Plain Table 5" w:uiPriority="45"/>
-    <w:lsdException w:name="Grid Table Light" w:uiPriority="40"/>
-    <w:lsdException w:name="Grid Table 1 Light" w:uiPriority="46"/>
-    <w:lsdException w:name="Grid Table 2" w:uiPriority="47"/>
-    <w:lsdException w:name="Grid Table 3" w:uiPriority="48"/>
-    <w:lsdException w:name="Grid Table 4" w:uiPriority="49"/>
-    <w:lsdException w:name="Grid Table 5 Dark" w:uiPriority="50"/>
-    <w:lsdException w:name="Grid Table 6 Colorful" w:uiPriority="51"/>
-    <w:lsdException w:name="Grid Table 7 Colorful" w:uiPriority="52"/>
-    <w:lsdException w:name="Grid Table 1 Light Accent 1" w:uiPriority="46"/>
-    <w:lsdException w:name="Grid Table 2 Accent 1" w:uiPriority="47"/>
-    <w:lsdException w:name="Grid Table 3 Accent 1" w:uiPriority="48"/>
-    <w:lsdException w:name="Grid Table 4 Accent 1" w:uiPriority="49"/>
-    <w:lsdException w:name="Grid Table 5 Dark Accent 1" w:uiPriority="50"/>
-    <w:lsdException w:name="Grid Table 6 Colorful Accent 1" w:uiPriority="51"/>
-    <w:lsdException w:name="Grid Table 7 Colorful Accent 1" w:uiPriority="52"/>
-    <w:lsdException w:name="Grid Table 1 Light Accent 2" w:uiPriority="46"/>
-    <w:lsdException w:name="Grid Table 2 Accent 2" w:uiPriority="47"/>
-    <w:lsdException w:name="Grid Table 3 Accent 2" w:uiPriority="48"/>
-    <w:lsdException w:name="Grid Table 4 Accent 2" w:uiPriority="49"/>
-    <w:lsdException w:name="Grid Table 5 Dark Accent 2" w:uiPriority="50"/>
-    <w:lsdException w:name="Grid Table 6 Colorful Accent 2" w:uiPriority="51"/>
-    <w:lsdException w:name="Grid Table 7 Colorful Accent 2" w:uiPriority="52"/>
-    <w:lsdException w:name="Grid Table 1 Light Accent 3" w:uiPriority="46"/>
-    <w:lsdException w:name="Grid Table 2 Accent 3" w:uiPriority="47"/>
-    <w:lsdException w:name="Grid Table 3 Accent 3" w:uiPriority="48"/>
-    <w:lsdException w:name="Grid Table 4 Accent 3" w:uiPriority="49"/>
-    <w:lsdException w:name="Grid Table 5 Dark Accent 3" w:uiPriority="50"/>
-    <w:lsdException w:name="Grid Table 6 Colorful Accent 3" w:uiPriority="51"/>
-    <w:lsdException w:name="Grid Table 7 Colorful Accent 3" w:uiPriority="52"/>
-    <w:lsdException w:name="Grid Table 1 Light Accent 4" w:uiPriority="46"/>
-    <w:lsdException w:name="Grid Table 2 Accent 4" w:uiPriority="47"/>
-    <w:lsdException w:name="Grid Table 3 Accent 4" w:uiPriority="48"/>
-    <w:lsdException w:name="Grid Table 4 Accent 4" w:uiPriority="49"/>
-    <w:lsdException w:name="Grid Table 5 Dark Accent 4" w:uiPriority="50"/>
-    <w:lsdException w:name="Grid Table 6 Colorful Accent 4" w:uiPriority="51"/>
-    <w:lsdException w:name="Grid Table 7 Colorful Accent 4" w:uiPriority="52"/>
-    <w:lsdException w:name="Grid Table 1 Light Accent 5" w:uiPriority="46"/>
-    <w:lsdException w:name="Grid Table 2 Accent 5" w:uiPriority="47"/>
-    <w:lsdException w:name="Grid Table 3 Accent 5" w:uiPriority="48"/>
-    <w:lsdException w:name="Grid Table 4 Accent 5" w:uiPriority="49"/>
-    <w:lsdException w:name="Grid Table 5 Dark Accent 5" w:uiPriority="50"/>
-    <w:lsdException w:name="Grid Table 6 Colorful Accent 5" w:uiPriority="51"/>
-    <w:lsdException w:name="Grid Table 7 Colorful Accent 5" w:uiPriority="52"/>
-    <w:lsdException w:name="Grid Table 1 Light Accent 6" w:uiPriority="46"/>
-    <w:lsdException w:name="Grid Table 2 Accent 6" w:uiPriority="47"/>
-    <w:lsdException w:name="Grid Table 3 Accent 6" w:uiPriority="48"/>
-    <w:lsdException w:name="Grid Table 4 Accent 6" w:uiPriority="49"/>
-    <w:lsdException w:name="Grid Table 5 Dark Accent 6" w:uiPriority="50"/>
-    <w:lsdException w:name="Grid Table 6 Colorful Accent 6" w:uiPriority="51"/>
-    <w:lsdException w:name="Grid Table 7 Colorful Accent 6" w:uiPriority="52"/>
-    <w:lsdException w:name="List Table 1 Light" w:uiPriority="46"/>
-    <w:lsdException w:name="List Table 2" w:uiPriority="47"/>
-    <w:lsdException w:name="List Table 3" w:uiPriority="48"/>
-    <w:lsdException w:name="List Table 4" w:uiPriority="49"/>
-    <w:lsdException w:name="List Table 5 Dark" w:uiPriority="50"/>
-    <w:lsdException w:name="List Table 6 Colorful" w:uiPriority="51"/>
-    <w:lsdException w:name="List Table 7 Colorful" w:uiPriority="52"/>
-    <w:lsdException w:name="List Table 1 Light Accent 1" w:uiPriority="46"/>
-    <w:lsdException w:name="List Table 2 Accent 1" w:uiPriority="47"/>
-    <w:lsdException w:name="List Table 3 Accent 1" w:uiPriority="48"/>
-    <w:lsdException w:name="List Table 4 Accent 1" w:uiPriority="49"/>
-    <w:lsdException w:name="List Table 5 Dark Accent 1" w:uiPriority="50"/>
-    <w:lsdException w:name="List Table 6 Colorful Accent 1" w:uiPriority="51"/>
-    <w:lsdException w:name="List Table 7 Colorful Accent 1" w:uiPriority="52"/>
-    <w:lsdException w:name="List Table 1 Light Accent 2" w:uiPriority="46"/>
-    <w:lsdException w:name="List Table 2 Accent 2" w:uiPriority="47"/>
-    <w:lsdException w:name="List Table 3 Accent 2" w:uiPriority="48"/>
-    <w:lsdException w:name="List Table 4 Accent 2" w:uiPriority="49"/>
-    <w:lsdException w:name="List Table 5 Dark Accent 2" w:uiPriority="50"/>
-    <w:lsdException w:name="List Table 6 Colorful Accent 2" w:uiPriority="51"/>
-    <w:lsdException w:name="List Table 7 Colorful Accent 2" w:uiPriority="52"/>
-    <w:lsdException w:name="List Table 1 Light Accent 3" w:uiPriority="46"/>
-    <w:lsdException w:name="List Table 2 Accent 3" w:uiPriority="47"/>
-    <w:lsdException w:name="List Table 3 Accent 3" w:uiPriority="48"/>
-    <w:lsdException w:name="List Table 4 Accent 3" w:uiPriority="49"/>
-    <w:lsdException w:name="List Table 5 Dark Accent 3" w:uiPriority="50"/>
-    <w:lsdException w:name="List Table 6 Colorful Accent 3" w:uiPriority="51"/>
-    <w:lsdException w:name="List Table 7 Colorful Accent 3" w:uiPriority="52"/>
-    <w:lsdException w:name="List Table 1 Light Accent 4" w:uiPriority="46"/>
-    <w:lsdException w:name="List Table 2 Accent 4" w:uiPriority="47"/>
-    <w:lsdException w:name="List Table 3 Accent 4" w:uiPriority="48"/>
-    <w:lsdException w:name="List Table 4 Accent 4" w:uiPriority="49"/>
-    <w:lsdException w:name="List Table 5 Dark Accent 4" w:uiPriority="50"/>
-    <w:lsdException w:name="List Table 6 Colorful Accent 4" w:uiPriority="51"/>
-    <w:lsdException w:name="List Table 7 Colorful Accent 4" w:uiPriority="52"/>
-    <w:lsdException w:name="List Table 1 Light Accent 5" w:uiPriority="46"/>
-    <w:lsdException w:name="List Table 2 Accent 5" w:uiPriority="47"/>
-    <w:lsdException w:name="List Table 3 Accent 5" w:uiPriority="48"/>
-    <w:lsdException w:name="List Table 4 Accent 5" w:uiPriority="49"/>
-    <w:lsdException w:name="List Table 5 Dark Accent 5" w:uiPriority="50"/>
-    <w:lsdException w:name="List Table 6 Colorful Accent 5" w:uiPriority="51"/>
-    <w:lsdException w:name="List Table 7 Colorful Accent 5" w:uiPriority="52"/>
-    <w:lsdException w:name="List Table 1 Light Accent 6" w:uiPriority="46"/>
-    <w:lsdException w:name="List Table 2 Accent 6" w:uiPriority="47"/>
-    <w:lsdException w:name="List Table 3 Accent 6" w:uiPriority="48"/>
-    <w:lsdException w:name="List Table 4 Accent 6" w:uiPriority="49"/>
-    <w:lsdException w:name="List Table 5 Dark Accent 6" w:uiPriority="50"/>
-    <w:lsdException w:name="List Table 6 Colorful Accent 6" w:uiPriority="51"/>
-    <w:lsdException w:name="List Table 7 Colorful Accent 6" w:uiPriority="52"/>
-    <w:lsdException w:name="Mention" w:semiHidden="1" w:unhideWhenUsed="1"/>
-    <w:lsdException w:name="Smart Hyperlink" w:semiHidden="1" w:unhideWhenUsed="1"/>
-    <w:lsdException w:name="Hashtag" w:semiHidden="1" w:unhideWhenUsed="1"/>
-    <w:lsdException w:name="Unresolved Mention" w:semiHidden="1" w:unhideWhenUsed="1"/>
-    <w:lsdException w:name="Smart Link" w:semiHidden="1" w:unhideWhenUsed="1"/>
+  <w:latentStyles w:defLockedState="0" w:defUIPriority="99" w:defSemiHidden="1" w:defUnhideWhenUsed="1" w:defQFormat="0" w:count="267">
+    <w:lsdException w:name="Normal" w:semiHidden="0" w:uiPriority="0" w:unhideWhenUsed="0" w:qFormat="1"/>
+    <w:lsdException w:name="heading 1" w:semiHidden="0" w:uiPriority="9" w:unhideWhenUsed="0" w:qFormat="1"/>
+    <w:lsdException w:name="heading 2" w:uiPriority="9" w:qFormat="1"/>
+    <w:lsdException w:name="heading 3" w:uiPriority="9" w:qFormat="1"/>
+    <w:lsdException w:name="heading 4" w:uiPriority="9" w:qFormat="1"/>
+    <w:lsdException w:name="heading 5" w:uiPriority="9" w:qFormat="1"/>
+    <w:lsdException w:name="heading 6" w:uiPriority="9" w:qFormat="1"/>
+    <w:lsdException w:name="heading 7" w:uiPriority="9" w:qFormat="1"/>
+    <w:lsdException w:name="heading 8" w:uiPriority="9" w:qFormat="1"/>
+    <w:lsdException w:name="heading 9" w:uiPriority="9" w:qFormat="1"/>
+    <w:lsdException w:name="toc 1" w:uiPriority="39"/>
+    <w:lsdException w:name="toc 2" w:uiPriority="39"/>
+    <w:lsdException w:name="toc 3" w:uiPriority="39"/>
+    <w:lsdException w:name="toc 4" w:uiPriority="39"/>
+    <w:lsdException w:name="toc 5" w:uiPriority="39"/>
+    <w:lsdException w:name="toc 6" w:uiPriority="39"/>
+    <w:lsdException w:name="toc 7" w:uiPriority="39"/>
+    <w:lsdException w:name="toc 8" w:uiPriority="39"/>
+    <w:lsdException w:name="toc 9" w:uiPriority="39"/>
+    <w:lsdException w:name="caption" w:uiPriority="35" w:qFormat="1"/>
+    <w:lsdException w:name="Title" w:semiHidden="0" w:uiPriority="10" w:unhideWhenUsed="0" w:qFormat="1"/>
+    <w:lsdException w:name="Default Paragraph Font" w:uiPriority="1"/>
+    <w:lsdException w:name="Subtitle" w:semiHidden="0" w:uiPriority="11" w:unhideWhenUsed="0" w:qFormat="1"/>
+    <w:lsdException w:name="Strong" w:semiHidden="0" w:uiPriority="22" w:unhideWhenUsed="0" w:qFormat="1"/>
+    <w:lsdException w:name="Emphasis" w:semiHidden="0" w:uiPriority="20" w:unhideWhenUsed="0" w:qFormat="1"/>
+    <w:lsdException w:name="Table Grid" w:semiHidden="0" w:uiPriority="39" w:unhideWhenUsed="0"/>
+    <w:lsdException w:name="Placeholder Text" w:unhideWhenUsed="0"/>
+    <w:lsdException w:name="No Spacing" w:semiHidden="0" w:uiPriority="1" w:unhideWhenUsed="0" w:qFormat="1"/>
+    <w:lsdException w:name="Light Shading" w:semiHidden="0" w:uiPriority="60" w:unhideWhenUsed="0"/>
+    <w:lsdException w:name="Light List" w:semiHidden="0" w:uiPriority="61" w:unhideWhenUsed="0"/>
+    <w:lsdException w:name="Light Grid" w:semiHidden="0" w:uiPriority="62" w:unhideWhenUsed="0"/>
+    <w:lsdException w:name="Medium Shading 1" w:semiHidden="0" w:uiPriority="63" w:unhideWhenUsed="0"/>
+    <w:lsdException w:name="Medium Shading 2" w:semiHidden="0" w:uiPriority="64" w:unhideWhenUsed="0"/>
+    <w:lsdException w:name="Medium List 1" w:semiHidden="0" w:uiPriority="65" w:unhideWhenUsed="0"/>
+    <w:lsdException w:name="Medium List 2" w:semiHidden="0" w:uiPriority="66" w:unhideWhenUsed="0"/>
+    <w:lsdException w:name="Medium Grid 1" w:semiHidden="0" w:uiPriority="67" w:unhideWhenUsed="0"/>
+    <w:lsdException w:name="Medium Grid 2" w:semiHidden="0" w:uiPriority="68" w:unhideWhenUsed="0"/>
+    <w:lsdException w:name="Medium Grid 3" w:semiHidden="0" w:uiPriority="69" w:unhideWhenUsed="0"/>
+    <w:lsdException w:name="Dark List" w:semiHidden="0" w:uiPriority="70" w:unhideWhenUsed="0"/>
+    <w:lsdException w:name="Colorful Shading" w:semiHidden="0" w:uiPriority="71" w:unhideWhenUsed="0"/>
+    <w:lsdException w:name="Colorful List" w:semiHidden="0" w:uiPriority="72" w:unhideWhenUsed="0"/>
+    <w:lsdException w:name="Colorful Grid" w:semiHidden="0" w:uiPriority="73" w:unhideWhenUsed="0"/>
+    <w:lsdException w:name="Light Shading Accent 1" w:semiHidden="0" w:uiPriority="60" w:unhideWhenUsed="0"/>
+    <w:lsdException w:name="Light List Accent 1" w:semiHidden="0" w:uiPriority="61" w:unhideWhenUsed="0"/>
+    <w:lsdException w:name="Light Grid Accent 1" w:semiHidden="0" w:uiPriority="62" w:unhideWhenUsed="0"/>
+    <w:lsdException w:name="Medium Shading 1 Accent 1" w:semiHidden="0" w:uiPriority="63" w:unhideWhenUsed="0"/>
+    <w:lsdException w:name="Medium Shading 2 Accent 1" w:semiHidden="0" w:uiPriority="64" w:unhideWhenUsed="0"/>
+    <w:lsdException w:name="Medium List 1 Accent 1" w:semiHidden="0" w:uiPriority="65" w:unhideWhenUsed="0"/>
+    <w:lsdException w:name="Revision" w:unhideWhenUsed="0"/>
+    <w:lsdException w:name="List Paragraph" w:semiHidden="0" w:uiPriority="34" w:unhideWhenUsed="0" w:qFormat="1"/>
+    <w:lsdException w:name="Quote" w:semiHidden="0" w:uiPriority="29" w:unhideWhenUsed="0" w:qFormat="1"/>
+    <w:lsdException w:name="Intense Quote" w:semiHidden="0" w:uiPriority="30" w:unhideWhenUsed="0" w:qFormat="1"/>
+    <w:lsdException w:name="Medium List 2 Accent 1" w:semiHidden="0" w:uiPriority="66" w:unhideWhenUsed="0"/>
+    <w:lsdException w:name="Medium Grid 1 Accent 1" w:semiHidden="0" w:uiPriority="67" w:unhideWhenUsed="0"/>
+    <w:lsdException w:name="Medium Grid 2 Accent 1" w:semiHidden="0" w:uiPriority="68" w:unhideWhenUsed="0"/>
+    <w:lsdException w:name="Medium Grid 3 Accent 1" w:semiHidden="0" w:uiPriority="69" w:unhideWhenUsed="0"/>
+    <w:lsdException w:name="Dark List Accent 1" w:semiHidden="0" w:uiPriority="70" w:unhideWhenUsed="0"/>
+    <w:lsdException w:name="Colorful Shading Accent 1" w:semiHidden="0" w:uiPriority="71" w:unhideWhenUsed="0"/>
+    <w:lsdException w:name="Colorful List Accent 1" w:semiHidden="0" w:uiPriority="72" w:unhideWhenUsed="0"/>
+    <w:lsdException w:name="Colorful Grid Accent 1" w:semiHidden="0" w:uiPriority="73" w:unhideWhenUsed="0"/>
+    <w:lsdException w:name="Light Shading Accent 2" w:semiHidden="0" w:uiPriority="60" w:unhideWhenUsed="0"/>
+    <w:lsdException w:name="Light List Accent 2" w:semiHidden="0" w:uiPriority="61" w:unhideWhenUsed="0"/>
+    <w:lsdException w:name="Light Grid Accent 2" w:semiHidden="0" w:uiPriority="62" w:unhideWhenUsed="0"/>
+    <w:lsdException w:name="Medium Shading 1 Accent 2" w:semiHidden="0" w:uiPriority="63" w:unhideWhenUsed="0"/>
+    <w:lsdException w:name="Medium Shading 2 Accent 2" w:semiHidden="0" w:uiPriority="64" w:unhideWhenUsed="0"/>
+    <w:lsdException w:name="Medium List 1 Accent 2" w:semiHidden="0" w:uiPriority="65" w:unhideWhenUsed="0"/>
+    <w:lsdException w:name="Medium List 2 Accent 2" w:semiHidden="0" w:uiPriority="66" w:unhideWhenUsed="0"/>
+    <w:lsdException w:name="Medium Grid 1 Accent 2" w:semiHidden="0" w:uiPriority="67" w:unhideWhenUsed="0"/>
+    <w:lsdException w:name="Medium Grid 2 Accent 2" w:semiHidden="0" w:uiPriority="68" w:unhideWhenUsed="0"/>
+    <w:lsdException w:name="Medium Grid 3 Accent 2" w:semiHidden="0" w:uiPriority="69" w:unhideWhenUsed="0"/>
+    <w:lsdException w:name="Dark List Accent 2" w:semiHidden="0" w:uiPriority="70" w:unhideWhenUsed="0"/>
+    <w:lsdException w:name="Colorful Shading Accent 2" w:semiHidden="0" w:uiPriority="71" w:unhideWhenUsed="0"/>
+    <w:lsdException w:name="Colorful List Accent 2" w:semiHidden="0" w:uiPriority="72" w:unhideWhenUsed="0"/>
+    <w:lsdException w:name="Colorful Grid Accent 2" w:semiHidden="0" w:uiPriority="73" w:unhideWhenUsed="0"/>
+    <w:lsdException w:name="Light Shading Accent 3" w:semiHidden="0" w:uiPriority="60" w:unhideWhenUsed="0"/>
+    <w:lsdException w:name="Light List Accent 3" w:semiHidden="0" w:uiPriority="61" w:unhideWhenUsed="0"/>
+    <w:lsdException w:name="Light Grid Accent 3" w:semiHidden="0" w:uiPriority="62" w:unhideWhenUsed="0"/>
+    <w:lsdException w:name="Medium Shading 1 Accent 3" w:semiHidden="0" w:uiPriority="63" w:unhideWhenUsed="0"/>
+    <w:lsdException w:name="Medium Shading 2 Accent 3" w:semiHidden="0" w:uiPriority="64" w:unhideWhenUsed="0"/>
+    <w:lsdException w:name="Medium List 1 Accent 3" w:semiHidden="0" w:uiPriority="65" w:unhideWhenUsed="0"/>
+    <w:lsdException w:name="Medium List 2 Accent 3" w:semiHidden="0" w:uiPriority="66" w:unhideWhenUsed="0"/>
+    <w:lsdException w:name="Medium Grid 1 Accent 3" w:semiHidden="0" w:uiPriority="67" w:unhideWhenUsed="0"/>
+    <w:lsdException w:name="Medium Grid 2 Accent 3" w:semiHidden="0" w:uiPriority="68" w:unhideWhenUsed="0"/>
+    <w:lsdException w:name="Medium Grid 3 Accent 3" w:semiHidden="0" w:uiPriority="69" w:unhideWhenUsed="0"/>
+    <w:lsdException w:name="Dark List Accent 3" w:semiHidden="0" w:uiPriority="70" w:unhideWhenUsed="0"/>
+    <w:lsdException w:name="Colorful Shading Accent 3" w:semiHidden="0" w:uiPriority="71" w:unhideWhenUsed="0"/>
+    <w:lsdException w:name="Colorful List Accent 3" w:semiHidden="0" w:uiPriority="72" w:unhideWhenUsed="0"/>
+    <w:lsdException w:name="Colorful Grid Accent 3" w:semiHidden="0" w:uiPriority="73" w:unhideWhenUsed="0"/>
+    <w:lsdException w:name="Light Shading Accent 4" w:semiHidden="0" w:uiPriority="60" w:unhideWhenUsed="0"/>
+    <w:lsdException w:name="Light List Accent 4" w:semiHidden="0" w:uiPriority="61" w:unhideWhenUsed="0"/>
+    <w:lsdException w:name="Light Grid Accent 4" w:semiHidden="0" w:uiPriority="62" w:unhideWhenUsed="0"/>
+    <w:lsdException w:name="Medium Shading 1 Accent 4" w:semiHidden="0" w:uiPriority="63" w:unhideWhenUsed="0"/>
+    <w:lsdException w:name="Medium Shading 2 Accent 4" w:semiHidden="0" w:uiPriority="64" w:unhideWhenUsed="0"/>
+    <w:lsdException w:name="Medium List 1 Accent 4" w:semiHidden="0" w:uiPriority="65" w:unhideWhenUsed="0"/>
+    <w:lsdException w:name="Medium List 2 Accent 4" w:semiHidden="0" w:uiPriority="66" w:unhideWhenUsed="0"/>
+    <w:lsdException w:name="Medium Grid 1 Accent 4" w:semiHidden="0" w:uiPriority="67" w:unhideWhenUsed="0"/>
+    <w:lsdException w:name="Medium Grid 2 Accent 4" w:semiHidden="0" w:uiPriority="68" w:unhideWhenUsed="0"/>
+    <w:lsdException w:name="Medium Grid 3 Accent 4" w:semiHidden="0" w:uiPriority="69" w:unhideWhenUsed="0"/>
+    <w:lsdException w:name="Dark List Accent 4" w:semiHidden="0" w:uiPriority="70" w:unhideWhenUsed="0"/>
+    <w:lsdException w:name="Colorful Shading Accent 4" w:semiHidden="0" w:uiPriority="71" w:unhideWhenUsed="0"/>
+    <w:lsdException w:name="Colorful List Accent 4" w:semiHidden="0" w:uiPriority="72" w:unhideWhenUsed="0"/>
+    <w:lsdException w:name="Colorful Grid Accent 4" w:semiHidden="0" w:uiPriority="73" w:unhideWhenUsed="0"/>
+    <w:lsdException w:name="Light Shading Accent 5" w:semiHidden="0" w:uiPriority="60" w:unhideWhenUsed="0"/>
+    <w:lsdException w:name="Light List Accent 5" w:semiHidden="0" w:uiPriority="61" w:unhideWhenUsed="0"/>
+    <w:lsdException w:name="Light Grid Accent 5" w:semiHidden="0" w:uiPriority="62" w:unhideWhenUsed="0"/>
+    <w:lsdException w:name="Medium Shading 1 Accent 5" w:semiHidden="0" w:uiPriority="63" w:unhideWhenUsed="0"/>
+    <w:lsdException w:name="Medium Shading 2 Accent 5" w:semiHidden="0" w:uiPriority="64" w:unhideWhenUsed="0"/>
+    <w:lsdException w:name="Medium List 1 Accent 5" w:semiHidden="0" w:uiPriority="65" w:unhideWhenUsed="0"/>
+    <w:lsdException w:name="Medium List 2 Accent 5" w:semiHidden="0" w:uiPriority="66" w:unhideWhenUsed="0"/>
+    <w:lsdException w:name="Medium Grid 1 Accent 5" w:semiHidden="0" w:uiPriority="67" w:unhideWhenUsed="0"/>
+    <w:lsdException w:name="Medium Grid 2 Accent 5" w:semiHidden="0" w:uiPriority="68" w:unhideWhenUsed="0"/>
+    <w:lsdException w:name="Medium Grid 3 Accent 5" w:semiHidden="0" w:uiPriority="69" w:unhideWhenUsed="0"/>
+    <w:lsdException w:name="Dark List Accent 5" w:semiHidden="0" w:uiPriority="70" w:unhideWhenUsed="0"/>
+    <w:lsdException w:name="Colorful Shading Accent 5" w:semiHidden="0" w:uiPriority="71" w:unhideWhenUsed="0"/>
+    <w:lsdException w:name="Colorful List Accent 5" w:semiHidden="0" w:uiPriority="72" w:unhideWhenUsed="0"/>
+    <w:lsdException w:name="Colorful Grid Accent 5" w:semiHidden="0" w:uiPriority="73" w:unhideWhenUsed="0"/>
+    <w:lsdException w:name="Light Shading Accent 6" w:semiHidden="0" w:uiPriority="60" w:unhideWhenUsed="0"/>
+    <w:lsdException w:name="Light List Accent 6" w:semiHidden="0" w:uiPriority="61" w:unhideWhenUsed="0"/>
+    <w:lsdException w:name="Light Grid Accent 6" w:semiHidden="0" w:uiPriority="62" w:unhideWhenUsed="0"/>
+    <w:lsdException w:name="Medium Shading 1 Accent 6" w:semiHidden="0" w:uiPriority="63" w:unhideWhenUsed="0"/>
+    <w:lsdException w:name="Medium Shading 2 Accent 6" w:semiHidden="0" w:uiPriority="64" w:unhideWhenUsed="0"/>
+    <w:lsdException w:name="Medium List 1 Accent 6" w:semiHidden="0" w:uiPriority="65" w:unhideWhenUsed="0"/>
+    <w:lsdException w:name="Medium List 2 Accent 6" w:semiHidden="0" w:uiPriority="66" w:unhideWhenUsed="0"/>
+    <w:lsdException w:name="Medium Grid 1 Accent 6" w:semiHidden="0" w:uiPriority="67" w:unhideWhenUsed="0"/>
+    <w:lsdException w:name="Medium Grid 2 Accent 6" w:semiHidden="0" w:uiPriority="68" w:unhideWhenUsed="0"/>
+    <w:lsdException w:name="Medium Grid 3 Accent 6" w:semiHidden="0" w:uiPriority="69" w:unhideWhenUsed="0"/>
+    <w:lsdException w:name="Dark List Accent 6" w:semiHidden="0" w:uiPriority="70" w:unhideWhenUsed="0"/>
+    <w:lsdException w:name="Colorful Shading Accent 6" w:semiHidden="0" w:uiPriority="71" w:unhideWhenUsed="0"/>
+    <w:lsdException w:name="Colorful List Accent 6" w:semiHidden="0" w:uiPriority="72" w:unhideWhenUsed="0"/>
+    <w:lsdException w:name="Colorful Grid Accent 6" w:semiHidden="0" w:uiPriority="73" w:unhideWhenUsed="0"/>
+    <w:lsdException w:name="Subtle Emphasis" w:semiHidden="0" w:uiPriority="19" w:unhideWhenUsed="0" w:qFormat="1"/>
+    <w:lsdException w:name="Intense Emphasis" w:semiHidden="0" w:uiPriority="21" w:unhideWhenUsed="0" w:qFormat="1"/>
+    <w:lsdException w:name="Subtle Reference" w:semiHidden="0" w:uiPriority="31" w:unhideWhenUsed="0" w:qFormat="1"/>
+    <w:lsdException w:name="Intense Reference" w:semiHidden="0" w:uiPriority="32" w:unhideWhenUsed="0" w:qFormat="1"/>
+    <w:lsdException w:name="Book Title" w:semiHidden="0" w:uiPriority="33" w:unhideWhenUsed="0" w:qFormat="1"/>
+    <w:lsdException w:name="Bibliography" w:uiPriority="37"/>
+    <w:lsdException w:name="TOC Heading" w:uiPriority="39" w:qFormat="1"/>
   </w:latentStyles>
-  <w:style w:type="paragraph" w:default="1" w:styleId="Normal">
+  <w:style w:type="paragraph" w:default="1" w:styleId="a">
     <w:name w:val="Normal"/>
     <w:qFormat/>
     <w:rsid w:val="00D34853"/>
@@ -5737,11 +4431,11 @@
       <w:jc w:val="both"/>
     </w:pPr>
   </w:style>
-  <w:style w:type="paragraph" w:styleId="Heading1">
+  <w:style w:type="paragraph" w:styleId="1">
     <w:name w:val="heading 1"/>
-    <w:basedOn w:val="Normal"/>
-    <w:next w:val="Normal"/>
-    <w:link w:val="Heading1Char"/>
+    <w:basedOn w:val="a"/>
+    <w:next w:val="a"/>
+    <w:link w:val="1Char"/>
     <w:uiPriority w:val="9"/>
     <w:qFormat/>
     <w:rsid w:val="00064858"/>
@@ -5759,11 +4453,11 @@
       <w:szCs w:val="44"/>
     </w:rPr>
   </w:style>
-  <w:style w:type="paragraph" w:styleId="Heading2">
+  <w:style w:type="paragraph" w:styleId="2">
     <w:name w:val="heading 2"/>
-    <w:basedOn w:val="Normal"/>
-    <w:next w:val="Normal"/>
-    <w:link w:val="Heading2Char"/>
+    <w:basedOn w:val="a"/>
+    <w:next w:val="a"/>
+    <w:link w:val="2Char"/>
     <w:uiPriority w:val="9"/>
     <w:unhideWhenUsed/>
     <w:qFormat/>
@@ -5782,11 +4476,11 @@
       <w:szCs w:val="32"/>
     </w:rPr>
   </w:style>
-  <w:style w:type="paragraph" w:styleId="Heading3">
+  <w:style w:type="paragraph" w:styleId="3">
     <w:name w:val="heading 3"/>
-    <w:basedOn w:val="Normal"/>
-    <w:next w:val="Normal"/>
-    <w:link w:val="Heading3Char"/>
+    <w:basedOn w:val="a"/>
+    <w:next w:val="a"/>
+    <w:link w:val="3Char"/>
     <w:uiPriority w:val="9"/>
     <w:unhideWhenUsed/>
     <w:qFormat/>
@@ -5804,11 +4498,11 @@
       <w:szCs w:val="32"/>
     </w:rPr>
   </w:style>
-  <w:style w:type="paragraph" w:styleId="Heading4">
+  <w:style w:type="paragraph" w:styleId="4">
     <w:name w:val="heading 4"/>
-    <w:basedOn w:val="Normal"/>
-    <w:next w:val="Normal"/>
-    <w:link w:val="Heading4Char"/>
+    <w:basedOn w:val="a"/>
+    <w:next w:val="a"/>
+    <w:link w:val="4Char"/>
     <w:uiPriority w:val="9"/>
     <w:unhideWhenUsed/>
     <w:qFormat/>
@@ -5827,17 +4521,18 @@
       <w:szCs w:val="28"/>
     </w:rPr>
   </w:style>
-  <w:style w:type="character" w:default="1" w:styleId="DefaultParagraphFont">
+  <w:style w:type="character" w:default="1" w:styleId="a0">
     <w:name w:val="Default Paragraph Font"/>
     <w:uiPriority w:val="1"/>
     <w:semiHidden/>
     <w:unhideWhenUsed/>
   </w:style>
-  <w:style w:type="table" w:default="1" w:styleId="TableNormal">
+  <w:style w:type="table" w:default="1" w:styleId="a1">
     <w:name w:val="Normal Table"/>
     <w:uiPriority w:val="99"/>
     <w:semiHidden/>
     <w:unhideWhenUsed/>
+    <w:qFormat/>
     <w:tblPr>
       <w:tblInd w:w="0" w:type="dxa"/>
       <w:tblCellMar>
@@ -5848,16 +4543,16 @@
       </w:tblCellMar>
     </w:tblPr>
   </w:style>
-  <w:style w:type="numbering" w:default="1" w:styleId="NoList">
+  <w:style w:type="numbering" w:default="1" w:styleId="a2">
     <w:name w:val="No List"/>
     <w:uiPriority w:val="99"/>
     <w:semiHidden/>
     <w:unhideWhenUsed/>
   </w:style>
-  <w:style w:type="character" w:customStyle="1" w:styleId="Heading1Char">
-    <w:name w:val="Heading 1 Char"/>
-    <w:basedOn w:val="DefaultParagraphFont"/>
-    <w:link w:val="Heading1"/>
+  <w:style w:type="character" w:customStyle="1" w:styleId="1Char">
+    <w:name w:val="标题 1 Char"/>
+    <w:basedOn w:val="a0"/>
+    <w:link w:val="1"/>
     <w:uiPriority w:val="9"/>
     <w:rsid w:val="00064858"/>
     <w:rPr>
@@ -5868,10 +4563,10 @@
       <w:szCs w:val="44"/>
     </w:rPr>
   </w:style>
-  <w:style w:type="paragraph" w:styleId="Header">
+  <w:style w:type="paragraph" w:styleId="a3">
     <w:name w:val="header"/>
-    <w:basedOn w:val="Normal"/>
-    <w:link w:val="HeaderChar"/>
+    <w:basedOn w:val="a"/>
+    <w:link w:val="Char"/>
     <w:uiPriority w:val="99"/>
     <w:semiHidden/>
     <w:unhideWhenUsed/>
@@ -5892,10 +4587,10 @@
       <w:szCs w:val="18"/>
     </w:rPr>
   </w:style>
-  <w:style w:type="character" w:customStyle="1" w:styleId="HeaderChar">
-    <w:name w:val="Header Char"/>
-    <w:basedOn w:val="DefaultParagraphFont"/>
-    <w:link w:val="Header"/>
+  <w:style w:type="character" w:customStyle="1" w:styleId="Char">
+    <w:name w:val="页眉 Char"/>
+    <w:basedOn w:val="a0"/>
+    <w:link w:val="a3"/>
     <w:uiPriority w:val="99"/>
     <w:semiHidden/>
     <w:rsid w:val="008564E4"/>
@@ -5904,10 +4599,10 @@
       <w:szCs w:val="18"/>
     </w:rPr>
   </w:style>
-  <w:style w:type="paragraph" w:styleId="Footer">
+  <w:style w:type="paragraph" w:styleId="a4">
     <w:name w:val="footer"/>
-    <w:basedOn w:val="Normal"/>
-    <w:link w:val="FooterChar"/>
+    <w:basedOn w:val="a"/>
+    <w:link w:val="Char0"/>
     <w:uiPriority w:val="99"/>
     <w:semiHidden/>
     <w:unhideWhenUsed/>
@@ -5925,10 +4620,10 @@
       <w:szCs w:val="18"/>
     </w:rPr>
   </w:style>
-  <w:style w:type="character" w:customStyle="1" w:styleId="FooterChar">
-    <w:name w:val="Footer Char"/>
-    <w:basedOn w:val="DefaultParagraphFont"/>
-    <w:link w:val="Footer"/>
+  <w:style w:type="character" w:customStyle="1" w:styleId="Char0">
+    <w:name w:val="页脚 Char"/>
+    <w:basedOn w:val="a0"/>
+    <w:link w:val="a4"/>
     <w:uiPriority w:val="99"/>
     <w:semiHidden/>
     <w:rsid w:val="008564E4"/>
@@ -5937,9 +4632,9 @@
       <w:szCs w:val="18"/>
     </w:rPr>
   </w:style>
-  <w:style w:type="paragraph" w:styleId="ListParagraph">
+  <w:style w:type="paragraph" w:styleId="a5">
     <w:name w:val="List Paragraph"/>
-    <w:basedOn w:val="Normal"/>
+    <w:basedOn w:val="a"/>
     <w:uiPriority w:val="34"/>
     <w:qFormat/>
     <w:rsid w:val="00DB6F82"/>
@@ -5947,10 +4642,10 @@
       <w:ind w:firstLineChars="200" w:firstLine="420"/>
     </w:pPr>
   </w:style>
-  <w:style w:type="character" w:customStyle="1" w:styleId="Heading2Char">
-    <w:name w:val="Heading 2 Char"/>
-    <w:basedOn w:val="DefaultParagraphFont"/>
-    <w:link w:val="Heading2"/>
+  <w:style w:type="character" w:customStyle="1" w:styleId="2Char">
+    <w:name w:val="标题 2 Char"/>
+    <w:basedOn w:val="a0"/>
+    <w:link w:val="2"/>
     <w:uiPriority w:val="9"/>
     <w:rsid w:val="00B760D1"/>
     <w:rPr>
@@ -5961,10 +4656,10 @@
       <w:szCs w:val="32"/>
     </w:rPr>
   </w:style>
-  <w:style w:type="character" w:customStyle="1" w:styleId="Heading3Char">
-    <w:name w:val="Heading 3 Char"/>
-    <w:basedOn w:val="DefaultParagraphFont"/>
-    <w:link w:val="Heading3"/>
+  <w:style w:type="character" w:customStyle="1" w:styleId="3Char">
+    <w:name w:val="标题 3 Char"/>
+    <w:basedOn w:val="a0"/>
+    <w:link w:val="3"/>
     <w:uiPriority w:val="9"/>
     <w:rsid w:val="00B760D1"/>
     <w:rPr>
@@ -5974,10 +4669,10 @@
       <w:szCs w:val="32"/>
     </w:rPr>
   </w:style>
-  <w:style w:type="character" w:customStyle="1" w:styleId="Heading4Char">
-    <w:name w:val="Heading 4 Char"/>
-    <w:basedOn w:val="DefaultParagraphFont"/>
-    <w:link w:val="Heading4"/>
+  <w:style w:type="character" w:customStyle="1" w:styleId="4Char">
+    <w:name w:val="标题 4 Char"/>
+    <w:basedOn w:val="a0"/>
+    <w:link w:val="4"/>
     <w:uiPriority w:val="9"/>
     <w:rsid w:val="00B760D1"/>
     <w:rPr>
@@ -5988,10 +4683,10 @@
       <w:szCs w:val="28"/>
     </w:rPr>
   </w:style>
-  <w:style w:type="paragraph" w:styleId="BalloonText">
+  <w:style w:type="paragraph" w:styleId="a6">
     <w:name w:val="Balloon Text"/>
-    <w:basedOn w:val="Normal"/>
-    <w:link w:val="BalloonTextChar"/>
+    <w:basedOn w:val="a"/>
+    <w:link w:val="Char1"/>
     <w:uiPriority w:val="99"/>
     <w:semiHidden/>
     <w:unhideWhenUsed/>
@@ -6001,10 +4696,10 @@
       <w:szCs w:val="18"/>
     </w:rPr>
   </w:style>
-  <w:style w:type="character" w:customStyle="1" w:styleId="BalloonTextChar">
-    <w:name w:val="Balloon Text Char"/>
-    <w:basedOn w:val="DefaultParagraphFont"/>
-    <w:link w:val="BalloonText"/>
+  <w:style w:type="character" w:customStyle="1" w:styleId="Char1">
+    <w:name w:val="批注框文本 Char"/>
+    <w:basedOn w:val="a0"/>
+    <w:link w:val="a6"/>
     <w:uiPriority w:val="99"/>
     <w:semiHidden/>
     <w:rsid w:val="00997836"/>
@@ -6013,12 +4708,13 @@
       <w:szCs w:val="18"/>
     </w:rPr>
   </w:style>
-  <w:style w:type="table" w:styleId="TableGrid">
+  <w:style w:type="table" w:styleId="a7">
     <w:name w:val="Table Grid"/>
-    <w:basedOn w:val="TableNormal"/>
+    <w:basedOn w:val="a1"/>
     <w:uiPriority w:val="39"/>
     <w:rsid w:val="00990C73"/>
     <w:tblPr>
+      <w:tblInd w:w="0" w:type="dxa"/>
       <w:tblBorders>
         <w:top w:val="single" w:sz="4" w:space="0" w:color="000000" w:themeColor="text1"/>
         <w:left w:val="single" w:sz="4" w:space="0" w:color="000000" w:themeColor="text1"/>
@@ -6027,6 +4723,12 @@
         <w:insideH w:val="single" w:sz="4" w:space="0" w:color="000000" w:themeColor="text1"/>
         <w:insideV w:val="single" w:sz="4" w:space="0" w:color="000000" w:themeColor="text1"/>
       </w:tblBorders>
+      <w:tblCellMar>
+        <w:top w:w="0" w:type="dxa"/>
+        <w:left w:w="108" w:type="dxa"/>
+        <w:bottom w:w="0" w:type="dxa"/>
+        <w:right w:w="108" w:type="dxa"/>
+      </w:tblCellMar>
     </w:tblPr>
   </w:style>
 </w:styles>
@@ -6321,7 +5023,7 @@
   <a:extraClrSchemeLst/>
   <a:extLst>
     <a:ext uri="{05A4C25C-085E-4340-85A3-A5531E510DB2}">
-      <thm15:themeFamily xmlns:thm15="http://schemas.microsoft.com/office/thememl/2012/main" name="Office Theme" id="{62F939B6-93AF-4DB8-9C6B-D6C7DFDC589F}" vid="{4A3C46E8-61CC-4603-A589-7422A47A8E4A}"/>
+      <thm15:themeFamily xmlns="" xmlns:thm15="http://schemas.microsoft.com/office/thememl/2012/main" name="Office Theme" id="{62F939B6-93AF-4DB8-9C6B-D6C7DFDC589F}" vid="{4A3C46E8-61CC-4603-A589-7422A47A8E4A}"/>
     </a:ext>
   </a:extLst>
 </a:theme>

</xml_diff>